<commit_message>
kyrsach done presentation left
</commit_message>
<xml_diff>
--- a/курсач/Kyrsach_1 (1).docx
+++ b/курсач/Kyrsach_1 (1).docx
@@ -1,6 +1,6 @@
 
 <file path=word/document.xml><?xml version="1.0" encoding="utf-8"?>
-<w:document xmlns:wpc="http://schemas.microsoft.com/office/word/2010/wordprocessingCanvas" xmlns:cx="http://schemas.microsoft.com/office/drawing/2014/chartex" xmlns:cx1="http://schemas.microsoft.com/office/drawing/2015/9/8/chartex" xmlns:mc="http://schemas.openxmlformats.org/markup-compatibility/2006" xmlns:o="urn:schemas-microsoft-com:office:office" xmlns:r="http://schemas.openxmlformats.org/officeDocument/2006/relationships" xmlns:m="http://schemas.openxmlformats.org/officeDocument/2006/math" xmlns:v="urn:schemas-microsoft-com:vml" xmlns:wp14="http://schemas.microsoft.com/office/word/2010/wordprocessingDrawing" xmlns:wp="http://schemas.openxmlformats.org/drawingml/2006/wordprocessingDrawing" xmlns:w10="urn:schemas-microsoft-com:office:word" xmlns:w="http://schemas.openxmlformats.org/wordprocessingml/2006/main" xmlns:w14="http://schemas.microsoft.com/office/word/2010/wordml" xmlns:w15="http://schemas.microsoft.com/office/word/2012/wordml" xmlns:w16se="http://schemas.microsoft.com/office/word/2015/wordml/symex" xmlns:wpg="http://schemas.microsoft.com/office/word/2010/wordprocessingGroup" xmlns:wpi="http://schemas.microsoft.com/office/word/2010/wordprocessingInk" xmlns:wne="http://schemas.microsoft.com/office/word/2006/wordml" xmlns:wps="http://schemas.microsoft.com/office/word/2010/wordprocessingShape" mc:Ignorable="w14 w15 w16se wp14">
+<w:document xmlns:wpc="http://schemas.microsoft.com/office/word/2010/wordprocessingCanvas" xmlns:cx="http://schemas.microsoft.com/office/drawing/2014/chartex" xmlns:cx1="http://schemas.microsoft.com/office/drawing/2015/9/8/chartex" xmlns:cx2="http://schemas.microsoft.com/office/drawing/2015/10/21/chartex" xmlns:cx3="http://schemas.microsoft.com/office/drawing/2016/5/9/chartex" xmlns:cx4="http://schemas.microsoft.com/office/drawing/2016/5/10/chartex" xmlns:cx5="http://schemas.microsoft.com/office/drawing/2016/5/11/chartex" xmlns:cx6="http://schemas.microsoft.com/office/drawing/2016/5/12/chartex" xmlns:cx7="http://schemas.microsoft.com/office/drawing/2016/5/13/chartex" xmlns:cx8="http://schemas.microsoft.com/office/drawing/2016/5/14/chartex" xmlns:mc="http://schemas.openxmlformats.org/markup-compatibility/2006" xmlns:aink="http://schemas.microsoft.com/office/drawing/2016/ink" xmlns:am3d="http://schemas.microsoft.com/office/drawing/2017/model3d" xmlns:o="urn:schemas-microsoft-com:office:office" xmlns:r="http://schemas.openxmlformats.org/officeDocument/2006/relationships" xmlns:m="http://schemas.openxmlformats.org/officeDocument/2006/math" xmlns:v="urn:schemas-microsoft-com:vml" xmlns:wp14="http://schemas.microsoft.com/office/word/2010/wordprocessingDrawing" xmlns:wp="http://schemas.openxmlformats.org/drawingml/2006/wordprocessingDrawing" xmlns:w10="urn:schemas-microsoft-com:office:word" xmlns:w="http://schemas.openxmlformats.org/wordprocessingml/2006/main" xmlns:w14="http://schemas.microsoft.com/office/word/2010/wordml" xmlns:w15="http://schemas.microsoft.com/office/word/2012/wordml" xmlns:w16cex="http://schemas.microsoft.com/office/word/2018/wordml/cex" xmlns:w16cid="http://schemas.microsoft.com/office/word/2016/wordml/cid" xmlns:w16="http://schemas.microsoft.com/office/word/2018/wordml" xmlns:w16se="http://schemas.microsoft.com/office/word/2015/wordml/symex" xmlns:wpg="http://schemas.microsoft.com/office/word/2010/wordprocessingGroup" xmlns:wpi="http://schemas.microsoft.com/office/word/2010/wordprocessingInk" xmlns:wne="http://schemas.microsoft.com/office/word/2006/wordml" xmlns:wps="http://schemas.microsoft.com/office/word/2010/wordprocessingShape" mc:Ignorable="w14 w15 w16se w16cid w16 w16cex wp14">
   <w:body>
     <w:p>
       <w:pPr>
@@ -12,6 +12,15 @@
           <w:szCs w:val="28"/>
         </w:rPr>
       </w:pPr>
+      <w:r>
+        <w:rPr>
+          <w:rFonts w:cs="Times New Roman"/>
+          <w:b w:val="0"/>
+          <w:bCs/>
+          <w:szCs w:val="28"/>
+        </w:rPr>
+        <w:t xml:space="preserve"> </w:t>
+      </w:r>
       <w:r>
         <w:rPr>
           <w:rFonts w:cs="Times New Roman"/>
@@ -541,8 +550,6 @@
         </w:rPr>
       </w:sdtEndPr>
       <w:sdtContent>
-        <w:bookmarkStart w:id="4" w:name="_GoBack" w:displacedByCustomXml="prev"/>
-        <w:bookmarkEnd w:id="4" w:displacedByCustomXml="prev"/>
         <w:p>
           <w:pPr>
             <w:pStyle w:val="ae"/>
@@ -3268,7 +3275,7 @@
           <w:szCs w:val="28"/>
         </w:rPr>
       </w:pPr>
-      <w:bookmarkStart w:id="5" w:name="_Toc95754735"/>
+      <w:bookmarkStart w:id="4" w:name="_Toc95754735"/>
       <w:r>
         <w:rPr>
           <w:rFonts w:cs="Times New Roman"/>
@@ -3278,7 +3285,7 @@
         <w:lastRenderedPageBreak/>
         <w:t>Список сокращений</w:t>
       </w:r>
-      <w:bookmarkEnd w:id="5"/>
+      <w:bookmarkEnd w:id="4"/>
     </w:p>
     <w:p>
       <w:pPr>
@@ -3828,7 +3835,7 @@
           <w:szCs w:val="28"/>
         </w:rPr>
       </w:pPr>
-      <w:bookmarkStart w:id="6" w:name="_Toc95754736"/>
+      <w:bookmarkStart w:id="5" w:name="_Toc95754736"/>
       <w:r>
         <w:rPr>
           <w:rFonts w:cs="Times New Roman"/>
@@ -3838,7 +3845,7 @@
         <w:lastRenderedPageBreak/>
         <w:t>Введение</w:t>
       </w:r>
-      <w:bookmarkEnd w:id="6"/>
+      <w:bookmarkEnd w:id="5"/>
     </w:p>
     <w:p>
       <w:pPr>
@@ -3971,7 +3978,7 @@
           <w:szCs w:val="28"/>
         </w:rPr>
       </w:pPr>
-      <w:bookmarkStart w:id="7" w:name="_Toc95754737"/>
+      <w:bookmarkStart w:id="6" w:name="_Toc95754737"/>
       <w:r>
         <w:rPr>
           <w:rFonts w:cs="Times New Roman"/>
@@ -3981,17 +3988,17 @@
         <w:lastRenderedPageBreak/>
         <w:t>Глава 1</w:t>
       </w:r>
+      <w:bookmarkEnd w:id="6"/>
+    </w:p>
+    <w:p>
+      <w:pPr>
+        <w:pStyle w:val="2"/>
+      </w:pPr>
+      <w:bookmarkStart w:id="7" w:name="_Toc95754738"/>
+      <w:r>
+        <w:t>Металлодетектор</w:t>
+      </w:r>
       <w:bookmarkEnd w:id="7"/>
-    </w:p>
-    <w:p>
-      <w:pPr>
-        <w:pStyle w:val="2"/>
-      </w:pPr>
-      <w:bookmarkStart w:id="8" w:name="_Toc95754738"/>
-      <w:r>
-        <w:t>Металлодетектор</w:t>
-      </w:r>
-      <w:bookmarkEnd w:id="8"/>
     </w:p>
     <w:p>
       <w:pPr>
@@ -4022,27 +4029,7 @@
           <w:bCs/>
           <w:szCs w:val="28"/>
         </w:rPr>
-        <w:t xml:space="preserve"> (</w:t>
-      </w:r>
-      <w:proofErr w:type="spellStart"/>
-      <w:r>
-        <w:rPr>
-          <w:rFonts w:cs="Times New Roman"/>
-          <w:b w:val="0"/>
-          <w:bCs/>
-          <w:szCs w:val="28"/>
-        </w:rPr>
-        <w:t>металлодетектор</w:t>
-      </w:r>
-      <w:proofErr w:type="spellEnd"/>
-      <w:r>
-        <w:rPr>
-          <w:rFonts w:cs="Times New Roman"/>
-          <w:b w:val="0"/>
-          <w:bCs/>
-          <w:szCs w:val="28"/>
-        </w:rPr>
-        <w:t xml:space="preserve">) — электронный прибор, позволяющий обнаруживать металлические предметы в нейтральной или </w:t>
+        <w:t xml:space="preserve"> (металлодетектор) — электронный прибор, позволяющий обнаруживать металлические предметы в нейтральной или </w:t>
       </w:r>
       <w:proofErr w:type="spellStart"/>
       <w:r>
@@ -5128,11 +5115,11 @@
       <w:pPr>
         <w:pStyle w:val="2"/>
       </w:pPr>
-      <w:bookmarkStart w:id="9" w:name="_Toc95754739"/>
+      <w:bookmarkStart w:id="8" w:name="_Toc95754739"/>
       <w:r>
         <w:t>Миноискатели:</w:t>
       </w:r>
-      <w:bookmarkEnd w:id="9"/>
+      <w:bookmarkEnd w:id="8"/>
     </w:p>
     <w:p>
       <w:pPr>
@@ -5766,7 +5753,6 @@
       <w:pPr>
         <w:spacing w:line="360" w:lineRule="auto"/>
         <w:ind w:firstLine="851"/>
-        <w:jc w:val="both"/>
         <w:rPr>
           <w:rFonts w:cs="Times New Roman"/>
           <w:b w:val="0"/>
@@ -6126,17 +6112,15 @@
         </w:rPr>
         <w:t xml:space="preserve">, его ориентации относительно антенны изделия и характеристик вмещающей среды и может составлять от нескольких </w:t>
       </w:r>
-      <w:proofErr w:type="gramStart"/>
-      <w:r>
-        <w:rPr>
-          <w:rFonts w:cs="Times New Roman"/>
-          <w:b w:val="0"/>
-          <w:bCs/>
-          <w:szCs w:val="28"/>
-        </w:rPr>
-        <w:t>метров  до</w:t>
-      </w:r>
-      <w:proofErr w:type="gramEnd"/>
+      <w:r>
+        <w:rPr>
+          <w:rFonts w:cs="Times New Roman"/>
+          <w:b w:val="0"/>
+          <w:bCs/>
+          <w:szCs w:val="28"/>
+        </w:rPr>
+        <w:t>метров до</w:t>
+      </w:r>
       <w:r>
         <w:rPr>
           <w:rFonts w:cs="Times New Roman"/>
@@ -6253,7 +6237,6 @@
       <w:pPr>
         <w:spacing w:line="360" w:lineRule="auto"/>
         <w:ind w:firstLine="851"/>
-        <w:jc w:val="both"/>
         <w:rPr>
           <w:rFonts w:cs="Times New Roman"/>
           <w:b w:val="0"/>
@@ -6302,12 +6285,12 @@
       <w:pPr>
         <w:pStyle w:val="2"/>
       </w:pPr>
-      <w:bookmarkStart w:id="10" w:name="_Toc95754740"/>
+      <w:bookmarkStart w:id="9" w:name="_Toc95754740"/>
       <w:r>
         <w:lastRenderedPageBreak/>
         <w:t>Выбор миноискателя</w:t>
       </w:r>
-      <w:bookmarkEnd w:id="10"/>
+      <w:bookmarkEnd w:id="9"/>
     </w:p>
     <w:p>
       <w:pPr>
@@ -6579,7 +6562,6 @@
     <w:p>
       <w:pPr>
         <w:spacing w:line="360" w:lineRule="auto"/>
-        <w:jc w:val="both"/>
         <w:rPr>
           <w:rFonts w:cs="Times New Roman"/>
           <w:b w:val="0"/>
@@ -6595,15 +6577,6 @@
           <w:szCs w:val="28"/>
         </w:rPr>
         <w:t>(рис. 2.1 и 2.2 Применение миноискателя «Коршун»)</w:t>
-      </w:r>
-      <w:r>
-        <w:rPr>
-          <w:rFonts w:cs="Times New Roman"/>
-          <w:b w:val="0"/>
-          <w:bCs/>
-          <w:szCs w:val="28"/>
-        </w:rPr>
-        <w:tab/>
       </w:r>
     </w:p>
     <w:p>
@@ -6634,7 +6607,7 @@
           <w:szCs w:val="28"/>
         </w:rPr>
       </w:pPr>
-      <w:bookmarkStart w:id="11" w:name="_Toc95754741"/>
+      <w:bookmarkStart w:id="10" w:name="_Toc95754741"/>
       <w:r>
         <w:rPr>
           <w:rFonts w:cs="Times New Roman"/>
@@ -6652,20 +6625,20 @@
         </w:rPr>
         <w:t>лава 2</w:t>
       </w:r>
+      <w:bookmarkEnd w:id="10"/>
+    </w:p>
+    <w:p>
+      <w:pPr>
+        <w:pStyle w:val="2"/>
+      </w:pPr>
+      <w:bookmarkStart w:id="11" w:name="_Toc95754742"/>
+      <w:r>
+        <w:t>Подбор компонентов</w:t>
+      </w:r>
+      <w:r>
+        <w:t xml:space="preserve"> ЛА</w:t>
+      </w:r>
       <w:bookmarkEnd w:id="11"/>
-    </w:p>
-    <w:p>
-      <w:pPr>
-        <w:pStyle w:val="2"/>
-      </w:pPr>
-      <w:bookmarkStart w:id="12" w:name="_Toc95754742"/>
-      <w:r>
-        <w:t>Подбор компонентов</w:t>
-      </w:r>
-      <w:r>
-        <w:t xml:space="preserve"> ЛА</w:t>
-      </w:r>
-      <w:bookmarkEnd w:id="12"/>
     </w:p>
     <w:p>
       <w:pPr>
@@ -6979,12 +6952,12 @@
       <w:pPr>
         <w:pStyle w:val="2"/>
       </w:pPr>
-      <w:bookmarkStart w:id="13" w:name="_Toc95754743"/>
+      <w:bookmarkStart w:id="12" w:name="_Toc95754743"/>
       <w:r>
         <w:lastRenderedPageBreak/>
         <w:t>Компоненты ЛА</w:t>
       </w:r>
-      <w:bookmarkEnd w:id="13"/>
+      <w:bookmarkEnd w:id="12"/>
     </w:p>
     <w:p>
       <w:pPr>
@@ -6997,7 +6970,7 @@
           <w:szCs w:val="28"/>
         </w:rPr>
       </w:pPr>
-      <w:bookmarkStart w:id="14" w:name="_Toc95754744"/>
+      <w:bookmarkStart w:id="13" w:name="_Toc95754744"/>
       <w:r>
         <w:rPr>
           <w:rFonts w:cs="Times New Roman"/>
@@ -7029,9 +7002,9 @@
           <w:bCs/>
           <w:szCs w:val="28"/>
         </w:rPr>
-        <w:t xml:space="preserve"> (рис.3.1, 3.2)</w:t>
-      </w:r>
-      <w:bookmarkEnd w:id="14"/>
+        <w:t xml:space="preserve"> </w:t>
+      </w:r>
+      <w:bookmarkEnd w:id="13"/>
     </w:p>
     <w:p>
       <w:pPr>
@@ -7140,7 +7113,6 @@
     <w:p>
       <w:pPr>
         <w:spacing w:line="360" w:lineRule="auto"/>
-        <w:jc w:val="left"/>
         <w:rPr>
           <w:rFonts w:cs="Times New Roman"/>
           <w:b w:val="0"/>
@@ -7161,7 +7133,6 @@
     <w:p>
       <w:pPr>
         <w:spacing w:line="360" w:lineRule="auto"/>
-        <w:jc w:val="both"/>
         <w:rPr>
           <w:rFonts w:cs="Times New Roman"/>
           <w:b w:val="0"/>
@@ -7228,15 +7199,6 @@
       <w:r>
         <w:rPr>
           <w:rFonts w:cs="Times New Roman"/>
-          <w:b w:val="0"/>
-          <w:bCs/>
-          <w:szCs w:val="28"/>
-        </w:rPr>
-        <w:t xml:space="preserve">             </w:t>
-      </w:r>
-      <w:r>
-        <w:rPr>
-          <w:rFonts w:cs="Times New Roman"/>
           <w:noProof/>
           <w:szCs w:val="28"/>
           <w:lang w:eastAsia="ru-RU"/>
@@ -7295,7 +7257,6 @@
       <w:pPr>
         <w:spacing w:line="360" w:lineRule="auto"/>
         <w:ind w:firstLine="851"/>
-        <w:jc w:val="both"/>
         <w:rPr>
           <w:rFonts w:cs="Times New Roman"/>
           <w:b w:val="0"/>
@@ -7319,7 +7280,26 @@
           <w:bCs/>
           <w:szCs w:val="28"/>
         </w:rPr>
-        <w:t>. 3.1, 3.2 Рама БПЛА</w:t>
+        <w:t>. 3, 3</w:t>
+      </w:r>
+      <w:r>
+        <w:rPr>
+          <w:rFonts w:cs="Times New Roman"/>
+          <w:b w:val="0"/>
+          <w:bCs/>
+          <w:szCs w:val="28"/>
+          <w:lang w:val="en-US"/>
+        </w:rPr>
+        <w:t>.1</w:t>
+      </w:r>
+      <w:r>
+        <w:rPr>
+          <w:rFonts w:cs="Times New Roman"/>
+          <w:b w:val="0"/>
+          <w:bCs/>
+          <w:szCs w:val="28"/>
+        </w:rPr>
+        <w:t xml:space="preserve"> Рама БПЛА</w:t>
       </w:r>
       <w:r>
         <w:rPr>
@@ -7368,7 +7348,7 @@
           <w:lang w:val="en-US"/>
         </w:rPr>
       </w:pPr>
-      <w:bookmarkStart w:id="15" w:name="_Toc95754745"/>
+      <w:bookmarkStart w:id="14" w:name="_Toc95754745"/>
       <w:r>
         <w:rPr>
           <w:b/>
@@ -7401,36 +7381,7 @@
         </w:rPr>
         <w:t xml:space="preserve"> </w:t>
       </w:r>
-      <w:r>
-        <w:rPr>
-          <w:bCs/>
-          <w:color w:val="000000"/>
-          <w:sz w:val="28"/>
-          <w:szCs w:val="28"/>
-          <w:lang w:val="en-US"/>
-        </w:rPr>
-        <w:t>(</w:t>
-      </w:r>
-      <w:r>
-        <w:rPr>
-          <w:bCs/>
-          <w:color w:val="000000"/>
-          <w:sz w:val="28"/>
-          <w:szCs w:val="28"/>
-        </w:rPr>
-        <w:t>рис</w:t>
-      </w:r>
-      <w:r>
-        <w:rPr>
-          <w:bCs/>
-          <w:color w:val="000000"/>
-          <w:sz w:val="28"/>
-          <w:szCs w:val="28"/>
-          <w:lang w:val="en-US"/>
-        </w:rPr>
-        <w:t>. 3.3, 3.4)</w:t>
-      </w:r>
-      <w:bookmarkEnd w:id="15"/>
+      <w:bookmarkEnd w:id="14"/>
     </w:p>
     <w:p>
       <w:pPr>
@@ -7501,25 +7452,7 @@
           <w:sz w:val="28"/>
           <w:szCs w:val="28"/>
         </w:rPr>
-        <w:t xml:space="preserve"> (</w:t>
-      </w:r>
-      <w:proofErr w:type="spellStart"/>
-      <w:r>
-        <w:rPr>
-          <w:color w:val="000000"/>
-          <w:sz w:val="28"/>
-          <w:szCs w:val="28"/>
-        </w:rPr>
-        <w:t>квадрокоптерах</w:t>
-      </w:r>
-      <w:proofErr w:type="spellEnd"/>
-      <w:r>
-        <w:rPr>
-          <w:color w:val="000000"/>
-          <w:sz w:val="28"/>
-          <w:szCs w:val="28"/>
-        </w:rPr>
-        <w:t xml:space="preserve">, </w:t>
+        <w:t xml:space="preserve"> (квадрокоптерах, </w:t>
       </w:r>
       <w:proofErr w:type="spellStart"/>
       <w:r>
@@ -8398,7 +8331,7 @@
         <w:pStyle w:val="ac"/>
         <w:shd w:val="clear" w:color="auto" w:fill="FFFFFF"/>
         <w:spacing w:before="0" w:beforeAutospacing="0" w:after="173" w:afterAutospacing="0" w:line="360" w:lineRule="auto"/>
-        <w:jc w:val="both"/>
+        <w:jc w:val="center"/>
         <w:rPr>
           <w:color w:val="000000"/>
           <w:sz w:val="28"/>
@@ -8411,7 +8344,41 @@
           <w:sz w:val="28"/>
           <w:szCs w:val="28"/>
         </w:rPr>
-        <w:t>(рис. 3.3, 3.4 Двигатель БПЛА</w:t>
+        <w:t xml:space="preserve">(рис. </w:t>
+      </w:r>
+      <w:r>
+        <w:rPr>
+          <w:color w:val="000000"/>
+          <w:sz w:val="28"/>
+          <w:szCs w:val="28"/>
+          <w:lang w:val="en-US"/>
+        </w:rPr>
+        <w:t>4</w:t>
+      </w:r>
+      <w:r>
+        <w:rPr>
+          <w:color w:val="000000"/>
+          <w:sz w:val="28"/>
+          <w:szCs w:val="28"/>
+        </w:rPr>
+        <w:t xml:space="preserve">, </w:t>
+      </w:r>
+      <w:r>
+        <w:rPr>
+          <w:color w:val="000000"/>
+          <w:sz w:val="28"/>
+          <w:szCs w:val="28"/>
+          <w:lang w:val="en-US"/>
+        </w:rPr>
+        <w:t>4.1</w:t>
+      </w:r>
+      <w:r>
+        <w:rPr>
+          <w:color w:val="000000"/>
+          <w:sz w:val="28"/>
+          <w:szCs w:val="28"/>
+        </w:rPr>
+        <w:t xml:space="preserve"> Двигатель БПЛА</w:t>
       </w:r>
       <w:r>
         <w:rPr>
@@ -8445,7 +8412,7 @@
           <w:szCs w:val="28"/>
         </w:rPr>
       </w:pPr>
-      <w:bookmarkStart w:id="16" w:name="_Toc95754746"/>
+      <w:bookmarkStart w:id="15" w:name="_Toc95754746"/>
       <w:r>
         <w:rPr>
           <w:rFonts w:cs="Times New Roman"/>
@@ -8465,14 +8432,7 @@
         </w:rPr>
         <w:t xml:space="preserve"> </w:t>
       </w:r>
-      <w:r>
-        <w:rPr>
-          <w:rFonts w:cs="Times New Roman"/>
-          <w:szCs w:val="28"/>
-        </w:rPr>
-        <w:t>(рис.3.5)</w:t>
-      </w:r>
-      <w:bookmarkEnd w:id="16"/>
+      <w:bookmarkEnd w:id="15"/>
     </w:p>
     <w:p>
       <w:pPr>
@@ -8667,7 +8627,7 @@
         <w:pStyle w:val="ac"/>
         <w:shd w:val="clear" w:color="auto" w:fill="FFFFFF"/>
         <w:spacing w:before="0" w:beforeAutospacing="0" w:after="173" w:afterAutospacing="0" w:line="360" w:lineRule="auto"/>
-        <w:jc w:val="both"/>
+        <w:jc w:val="center"/>
         <w:rPr>
           <w:color w:val="000000"/>
           <w:sz w:val="28"/>
@@ -8680,7 +8640,7 @@
           <w:sz w:val="28"/>
           <w:szCs w:val="28"/>
         </w:rPr>
-        <w:t>(рис. 3.5 Лопасти БПЛА</w:t>
+        <w:t>(рис. 5 Лопасти БПЛА</w:t>
       </w:r>
       <w:r>
         <w:rPr>
@@ -8705,7 +8665,7 @@
           <w:szCs w:val="28"/>
         </w:rPr>
       </w:pPr>
-      <w:bookmarkStart w:id="17" w:name="_Toc95754747"/>
+      <w:bookmarkStart w:id="16" w:name="_Toc95754747"/>
       <w:r>
         <w:rPr>
           <w:b/>
@@ -8725,15 +8685,7 @@
         </w:rPr>
         <w:t xml:space="preserve"> </w:t>
       </w:r>
-      <w:r>
-        <w:rPr>
-          <w:color w:val="000000"/>
-          <w:sz w:val="28"/>
-          <w:szCs w:val="28"/>
-        </w:rPr>
-        <w:t>(рис. 3.6)</w:t>
-      </w:r>
-      <w:bookmarkEnd w:id="17"/>
+      <w:bookmarkEnd w:id="16"/>
     </w:p>
     <w:p>
       <w:pPr>
@@ -8944,7 +8896,7 @@
         <w:pStyle w:val="ac"/>
         <w:shd w:val="clear" w:color="auto" w:fill="FFFFFF"/>
         <w:spacing w:before="0" w:beforeAutospacing="0" w:after="173" w:afterAutospacing="0" w:line="360" w:lineRule="auto"/>
-        <w:jc w:val="both"/>
+        <w:jc w:val="center"/>
         <w:rPr>
           <w:color w:val="000000"/>
           <w:sz w:val="28"/>
@@ -8957,7 +8909,7 @@
           <w:sz w:val="28"/>
           <w:szCs w:val="28"/>
         </w:rPr>
-        <w:t>(рис 3.6 Регулятор оборотов БПЛА</w:t>
+        <w:t>(рис 6 Регулятор оборотов БПЛА</w:t>
       </w:r>
       <w:r>
         <w:rPr>
@@ -8971,57 +8923,87 @@
     <w:p>
       <w:pPr>
         <w:spacing w:line="259" w:lineRule="auto"/>
-        <w:rPr>
-          <w:rFonts w:eastAsia="Times New Roman" w:cs="Times New Roman"/>
-          <w:b w:val="0"/>
-          <w:bCs/>
-          <w:color w:val="000000"/>
-          <w:szCs w:val="28"/>
-        </w:rPr>
-      </w:pPr>
-      <w:r>
         <w:rPr>
           <w:bCs/>
           <w:i/>
           <w:color w:val="000000"/>
           <w:szCs w:val="28"/>
         </w:rPr>
+      </w:pPr>
+      <w:r>
+        <w:rPr>
+          <w:bCs/>
+          <w:i/>
+          <w:color w:val="000000"/>
+          <w:szCs w:val="28"/>
+        </w:rPr>
         <w:t>Полетный контроллер</w:t>
       </w:r>
-      <w:r>
-        <w:rPr>
-          <w:b w:val="0"/>
-          <w:bCs/>
+    </w:p>
+    <w:p>
+      <w:pPr>
+        <w:spacing w:line="259" w:lineRule="auto"/>
+        <w:jc w:val="left"/>
+        <w:rPr>
+          <w:b w:val="0"/>
+          <w:iCs/>
           <w:color w:val="000000"/>
           <w:szCs w:val="28"/>
         </w:rPr>
-        <w:t xml:space="preserve"> </w:t>
-      </w:r>
-      <w:r>
-        <w:rPr>
-          <w:b w:val="0"/>
+      </w:pPr>
+      <w:r>
+        <w:rPr>
+          <w:b w:val="0"/>
+          <w:iCs/>
           <w:color w:val="000000"/>
           <w:szCs w:val="28"/>
         </w:rPr>
-        <w:t>(рис. 3.7)</w:t>
-      </w:r>
-    </w:p>
-    <w:p>
-      <w:pPr>
-        <w:pStyle w:val="ac"/>
-        <w:spacing w:line="360" w:lineRule="auto"/>
-        <w:rPr>
-          <w:bCs/>
+        <w:t>Выбор полетного контроллера исходил из его программной конфигурации, сочетающийся с пультом, а также наличия датчиков</w:t>
+      </w:r>
+      <w:r>
+        <w:rPr>
+          <w:b w:val="0"/>
+          <w:iCs/>
           <w:color w:val="000000"/>
-          <w:sz w:val="28"/>
-          <w:szCs w:val="28"/>
-        </w:rPr>
-      </w:pPr>
-      <w:r>
-        <w:rPr>
-          <w:bCs/>
+          <w:szCs w:val="28"/>
+        </w:rPr>
+        <w:t xml:space="preserve">, для вывода при необходимости технических и </w:t>
+      </w:r>
+      <w:proofErr w:type="spellStart"/>
+      <w:r>
+        <w:rPr>
+          <w:b w:val="0"/>
+          <w:iCs/>
           <w:color w:val="000000"/>
-          <w:sz w:val="28"/>
+          <w:szCs w:val="28"/>
+        </w:rPr>
+        <w:t>геопозиционных</w:t>
+      </w:r>
+      <w:proofErr w:type="spellEnd"/>
+      <w:r>
+        <w:rPr>
+          <w:b w:val="0"/>
+          <w:iCs/>
+          <w:color w:val="000000"/>
+          <w:szCs w:val="28"/>
+        </w:rPr>
+        <w:t xml:space="preserve"> показателей на аппаратуру.</w:t>
+      </w:r>
+    </w:p>
+    <w:p>
+      <w:pPr>
+        <w:spacing w:line="259" w:lineRule="auto"/>
+        <w:jc w:val="left"/>
+        <w:rPr>
+          <w:bCs/>
+          <w:color w:val="000000"/>
+          <w:szCs w:val="28"/>
+        </w:rPr>
+      </w:pPr>
+      <w:r>
+        <w:rPr>
+          <w:bCs/>
+          <w:color w:val="000000"/>
           <w:szCs w:val="28"/>
         </w:rPr>
         <w:t>Характеристики и возможности:</w:t>
@@ -9810,6 +9792,7 @@
           <w:sz w:val="28"/>
           <w:szCs w:val="28"/>
         </w:rPr>
+        <w:lastRenderedPageBreak/>
         <w:t>Размеры платы PCB: 36 x 36 мм</w:t>
       </w:r>
     </w:p>
@@ -9843,7 +9826,7 @@
         <w:pStyle w:val="ac"/>
         <w:shd w:val="clear" w:color="auto" w:fill="FFFFFF"/>
         <w:spacing w:before="0" w:beforeAutospacing="0" w:after="173" w:afterAutospacing="0" w:line="360" w:lineRule="auto"/>
-        <w:jc w:val="both"/>
+        <w:jc w:val="center"/>
         <w:rPr>
           <w:b/>
           <w:bCs/>
@@ -9859,7 +9842,6 @@
           <w:szCs w:val="28"/>
           <w:lang w:eastAsia="ru-RU"/>
         </w:rPr>
-        <w:lastRenderedPageBreak/>
         <w:drawing>
           <wp:inline distT="0" distB="0" distL="0" distR="0" wp14:anchorId="09438F9F" wp14:editId="4D837074">
             <wp:extent cx="2524125" cy="2324298"/>
@@ -9915,7 +9897,7 @@
         <w:pStyle w:val="ac"/>
         <w:shd w:val="clear" w:color="auto" w:fill="FFFFFF"/>
         <w:spacing w:before="240" w:beforeAutospacing="0" w:after="173" w:afterAutospacing="0" w:line="360" w:lineRule="auto"/>
-        <w:jc w:val="both"/>
+        <w:jc w:val="center"/>
         <w:rPr>
           <w:color w:val="000000"/>
           <w:sz w:val="28"/>
@@ -9928,7 +9910,7 @@
           <w:sz w:val="28"/>
           <w:szCs w:val="28"/>
         </w:rPr>
-        <w:t>(рис. 3.7. Полетный контроллер)</w:t>
+        <w:t>(рис. 7 Полетный контроллер)</w:t>
       </w:r>
     </w:p>
     <w:p>
@@ -10101,6 +10083,7 @@
           <w:bCs/>
           <w:szCs w:val="28"/>
         </w:rPr>
+        <w:lastRenderedPageBreak/>
         <w:t>Li-Ion</w:t>
       </w:r>
       <w:proofErr w:type="spellEnd"/>
@@ -10179,7 +10162,6 @@
           <w:bCs/>
           <w:szCs w:val="28"/>
         </w:rPr>
-        <w:lastRenderedPageBreak/>
         <w:t>Больший разрядный ток.</w:t>
       </w:r>
     </w:p>
@@ -10368,7 +10350,6 @@
     <w:p>
       <w:pPr>
         <w:spacing w:line="360" w:lineRule="auto"/>
-        <w:jc w:val="both"/>
         <w:rPr>
           <w:rFonts w:cs="Times New Roman"/>
           <w:b w:val="0"/>
@@ -10432,15 +10413,43 @@
           </wp:inline>
         </w:drawing>
       </w:r>
-      <w:r>
-        <w:rPr>
-          <w:rFonts w:cs="Times New Roman"/>
-          <w:b w:val="0"/>
-          <w:bCs/>
-          <w:szCs w:val="28"/>
-        </w:rPr>
-        <w:tab/>
-        <w:t>(рис.6)</w:t>
+    </w:p>
+    <w:p>
+      <w:pPr>
+        <w:spacing w:line="360" w:lineRule="auto"/>
+        <w:rPr>
+          <w:rFonts w:cs="Times New Roman"/>
+          <w:b w:val="0"/>
+          <w:bCs/>
+          <w:szCs w:val="28"/>
+        </w:rPr>
+      </w:pPr>
+      <w:r>
+        <w:rPr>
+          <w:rFonts w:cs="Times New Roman"/>
+          <w:b w:val="0"/>
+          <w:bCs/>
+          <w:szCs w:val="28"/>
+        </w:rPr>
+        <w:t>(рис.</w:t>
+      </w:r>
+      <w:r>
+        <w:rPr>
+          <w:rFonts w:cs="Times New Roman"/>
+          <w:b w:val="0"/>
+          <w:bCs/>
+          <w:szCs w:val="28"/>
+        </w:rPr>
+        <w:t xml:space="preserve"> 8 Аккумуляторная батарея</w:t>
+      </w:r>
+      <w:r>
+        <w:rPr>
+          <w:rFonts w:cs="Times New Roman"/>
+          <w:b w:val="0"/>
+          <w:bCs/>
+          <w:szCs w:val="28"/>
+        </w:rPr>
+        <w:t>)</w:t>
       </w:r>
     </w:p>
     <w:p>
@@ -10473,7 +10482,17 @@
           <w:bCs/>
           <w:szCs w:val="28"/>
         </w:rPr>
-        <w:t>Располагаться аккумулятор будет в специально-отведенный в раме отсек. Схематичный пример - рис. 6.1</w:t>
+        <w:lastRenderedPageBreak/>
+        <w:t xml:space="preserve">Располагаться аккумулятор будет в специально-отведенный в раме отсек. Схематичный пример - рис. </w:t>
+      </w:r>
+      <w:r>
+        <w:rPr>
+          <w:rFonts w:cs="Times New Roman"/>
+          <w:b w:val="0"/>
+          <w:bCs/>
+          <w:szCs w:val="28"/>
+        </w:rPr>
+        <w:t>9</w:t>
       </w:r>
     </w:p>
     <w:p>
@@ -10494,7 +10513,6 @@
           <w:szCs w:val="28"/>
           <w:lang w:eastAsia="ru-RU"/>
         </w:rPr>
-        <w:lastRenderedPageBreak/>
         <w:drawing>
           <wp:inline distT="0" distB="0" distL="0" distR="0" wp14:anchorId="679D1E8D" wp14:editId="11A9E915">
             <wp:extent cx="5760085" cy="2547620"/>
@@ -10535,7 +10553,6 @@
     <w:p>
       <w:pPr>
         <w:spacing w:line="360" w:lineRule="auto"/>
-        <w:jc w:val="both"/>
         <w:rPr>
           <w:rFonts w:cs="Times New Roman"/>
           <w:bCs/>
@@ -10550,7 +10567,43 @@
           <w:bCs/>
           <w:szCs w:val="28"/>
         </w:rPr>
-        <w:t>(рис.6.1)</w:t>
+        <w:t>(рис.</w:t>
+      </w:r>
+      <w:r>
+        <w:rPr>
+          <w:rFonts w:cs="Times New Roman"/>
+          <w:b w:val="0"/>
+          <w:bCs/>
+          <w:szCs w:val="28"/>
+        </w:rPr>
+        <w:t xml:space="preserve">9 </w:t>
+      </w:r>
+      <w:r>
+        <w:rPr>
+          <w:rFonts w:cs="Times New Roman"/>
+          <w:b w:val="0"/>
+          <w:bCs/>
+          <w:szCs w:val="28"/>
+        </w:rPr>
+        <w:t>С</w:t>
+      </w:r>
+      <w:r>
+        <w:rPr>
+          <w:rFonts w:cs="Times New Roman"/>
+          <w:b w:val="0"/>
+          <w:bCs/>
+          <w:szCs w:val="28"/>
+        </w:rPr>
+        <w:t>хематичное расположение аккумулятора</w:t>
+      </w:r>
+      <w:r>
+        <w:rPr>
+          <w:rFonts w:cs="Times New Roman"/>
+          <w:b w:val="0"/>
+          <w:bCs/>
+          <w:szCs w:val="28"/>
+        </w:rPr>
+        <w:t>)</w:t>
       </w:r>
     </w:p>
     <w:p>
@@ -10569,7 +10622,7 @@
           <w:szCs w:val="28"/>
         </w:rPr>
       </w:pPr>
-      <w:bookmarkStart w:id="18" w:name="_Toc95754748"/>
+      <w:bookmarkStart w:id="17" w:name="_Toc95754748"/>
       <w:r>
         <w:rPr>
           <w:b/>
@@ -10581,7 +10634,7 @@
         </w:rPr>
         <w:t>Плата распределения питания</w:t>
       </w:r>
-      <w:bookmarkEnd w:id="18"/>
+      <w:bookmarkEnd w:id="17"/>
     </w:p>
     <w:p>
       <w:pPr>
@@ -10594,7 +10647,7 @@
           <w:szCs w:val="28"/>
         </w:rPr>
       </w:pPr>
-      <w:bookmarkStart w:id="19" w:name="_Hlk94636589"/>
+      <w:bookmarkStart w:id="18" w:name="_Hlk94636589"/>
       <w:r>
         <w:rPr>
           <w:color w:val="000000"/>
@@ -10664,7 +10717,7 @@
         </w:rPr>
         <w:t xml:space="preserve"> </w:t>
       </w:r>
-      <w:bookmarkEnd w:id="19"/>
+      <w:bookmarkEnd w:id="18"/>
       <w:r>
         <w:rPr>
           <w:color w:val="000000"/>
@@ -10722,6 +10775,7 @@
           <w:sz w:val="28"/>
           <w:szCs w:val="28"/>
         </w:rPr>
+        <w:lastRenderedPageBreak/>
         <w:t>Была выбрана</w:t>
       </w:r>
       <w:r>
@@ -10739,47 +10793,7 @@
           <w:sz w:val="28"/>
           <w:szCs w:val="28"/>
         </w:rPr>
-        <w:t xml:space="preserve">плата управления распределением мощности большого тока от 2 до 12S для сельскохозяйственного </w:t>
-      </w:r>
-      <w:proofErr w:type="spellStart"/>
-      <w:r>
-        <w:rPr>
-          <w:color w:val="222222"/>
-          <w:spacing w:val="-2"/>
-          <w:sz w:val="28"/>
-          <w:szCs w:val="28"/>
-        </w:rPr>
-        <w:t>дрона</w:t>
-      </w:r>
-      <w:proofErr w:type="spellEnd"/>
-      <w:r>
-        <w:rPr>
-          <w:color w:val="222222"/>
-          <w:spacing w:val="-2"/>
-          <w:sz w:val="28"/>
-          <w:szCs w:val="28"/>
-        </w:rPr>
-        <w:t xml:space="preserve"> </w:t>
-      </w:r>
-      <w:proofErr w:type="spellStart"/>
-      <w:r>
-        <w:rPr>
-          <w:color w:val="222222"/>
-          <w:spacing w:val="-2"/>
-          <w:sz w:val="28"/>
-          <w:szCs w:val="28"/>
-        </w:rPr>
-        <w:t>квадрокоптера</w:t>
-      </w:r>
-      <w:proofErr w:type="spellEnd"/>
-      <w:r>
-        <w:rPr>
-          <w:color w:val="222222"/>
-          <w:spacing w:val="-2"/>
-          <w:sz w:val="28"/>
-          <w:szCs w:val="28"/>
-        </w:rPr>
-        <w:t xml:space="preserve">, </w:t>
+        <w:t xml:space="preserve">плата управления распределением мощности большого тока от 2 до 12S для сельскохозяйственного дрона квадрокоптера, </w:t>
       </w:r>
       <w:proofErr w:type="spellStart"/>
       <w:r>
@@ -10827,7 +10841,7 @@
         <w:pStyle w:val="ac"/>
         <w:shd w:val="clear" w:color="auto" w:fill="FFFFFF"/>
         <w:spacing w:after="173" w:line="360" w:lineRule="auto"/>
-        <w:jc w:val="both"/>
+        <w:jc w:val="center"/>
         <w:rPr>
           <w:color w:val="000000"/>
           <w:sz w:val="28"/>
@@ -10841,7 +10855,6 @@
           <w:szCs w:val="28"/>
           <w:lang w:eastAsia="ru-RU"/>
         </w:rPr>
-        <w:lastRenderedPageBreak/>
         <w:drawing>
           <wp:inline distT="0" distB="0" distL="0" distR="0" wp14:anchorId="0EC190BD" wp14:editId="7D1E1D1C">
             <wp:extent cx="2971800" cy="2804795"/>
@@ -10891,22 +10904,58 @@
           </wp:inline>
         </w:drawing>
       </w:r>
-      <w:r>
+    </w:p>
+    <w:p>
+      <w:pPr>
+        <w:pStyle w:val="ac"/>
+        <w:shd w:val="clear" w:color="auto" w:fill="FFFFFF"/>
+        <w:spacing w:after="173" w:line="360" w:lineRule="auto"/>
+        <w:jc w:val="center"/>
         <w:rPr>
           <w:color w:val="000000"/>
           <w:sz w:val="28"/>
           <w:szCs w:val="28"/>
         </w:rPr>
-        <w:tab/>
-      </w:r>
+      </w:pPr>
       <w:r>
         <w:rPr>
           <w:color w:val="000000"/>
           <w:sz w:val="28"/>
           <w:szCs w:val="28"/>
         </w:rPr>
-        <w:tab/>
-        <w:t>(рис. 4.4)</w:t>
+        <w:t xml:space="preserve">(рис. </w:t>
+      </w:r>
+      <w:r>
+        <w:rPr>
+          <w:color w:val="000000"/>
+          <w:sz w:val="28"/>
+          <w:szCs w:val="28"/>
+        </w:rPr>
+        <w:t xml:space="preserve">10 </w:t>
+      </w:r>
+      <w:r>
+        <w:rPr>
+          <w:color w:val="000000"/>
+          <w:sz w:val="28"/>
+          <w:szCs w:val="28"/>
+        </w:rPr>
+        <w:t>П</w:t>
+      </w:r>
+      <w:r>
+        <w:rPr>
+          <w:color w:val="000000"/>
+          <w:sz w:val="28"/>
+          <w:szCs w:val="28"/>
+        </w:rPr>
+        <w:t>лата распределения питания</w:t>
+      </w:r>
+      <w:r>
+        <w:rPr>
+          <w:color w:val="000000"/>
+          <w:sz w:val="28"/>
+          <w:szCs w:val="28"/>
+        </w:rPr>
+        <w:t>)</w:t>
       </w:r>
     </w:p>
     <w:p>
@@ -10926,7 +10975,7 @@
           <w:szCs w:val="28"/>
         </w:rPr>
       </w:pPr>
-      <w:bookmarkStart w:id="20" w:name="_Toc95754749"/>
+      <w:bookmarkStart w:id="19" w:name="_Toc95754749"/>
       <w:r>
         <w:rPr>
           <w:b/>
@@ -11004,7 +11053,7 @@
         </w:rPr>
         <w:t>.</w:t>
       </w:r>
-      <w:bookmarkEnd w:id="20"/>
+      <w:bookmarkEnd w:id="19"/>
     </w:p>
     <w:p>
       <w:pPr>
@@ -11276,6 +11325,7 @@
           <w:sz w:val="28"/>
           <w:szCs w:val="28"/>
         </w:rPr>
+        <w:lastRenderedPageBreak/>
         <w:t>Т</w:t>
       </w:r>
       <w:r>
@@ -11338,7 +11388,7 @@
         <w:pStyle w:val="ac"/>
         <w:shd w:val="clear" w:color="auto" w:fill="FFFFFF"/>
         <w:spacing w:before="0" w:beforeAutospacing="0" w:after="173" w:afterAutospacing="0" w:line="360" w:lineRule="auto"/>
-        <w:jc w:val="both"/>
+        <w:jc w:val="center"/>
         <w:rPr>
           <w:color w:val="000000"/>
           <w:sz w:val="28"/>
@@ -11352,7 +11402,6 @@
           <w:szCs w:val="28"/>
           <w:lang w:eastAsia="ru-RU"/>
         </w:rPr>
-        <w:lastRenderedPageBreak/>
         <w:drawing>
           <wp:inline distT="0" distB="0" distL="0" distR="0" wp14:anchorId="2BAF85B1" wp14:editId="7026F23A">
             <wp:extent cx="4136051" cy="2333625"/>
@@ -11389,13 +11438,25 @@
           </wp:inline>
         </w:drawing>
       </w:r>
-      <w:r>
+    </w:p>
+    <w:p>
+      <w:pPr>
+        <w:pStyle w:val="ac"/>
+        <w:shd w:val="clear" w:color="auto" w:fill="FFFFFF"/>
+        <w:spacing w:before="0" w:beforeAutospacing="0" w:after="173" w:afterAutospacing="0" w:line="360" w:lineRule="auto"/>
+        <w:jc w:val="center"/>
         <w:rPr>
           <w:color w:val="000000"/>
           <w:sz w:val="28"/>
           <w:szCs w:val="28"/>
         </w:rPr>
-        <w:tab/>
+      </w:pPr>
+      <w:r>
+        <w:rPr>
+          <w:color w:val="000000"/>
+          <w:sz w:val="28"/>
+          <w:szCs w:val="28"/>
+        </w:rPr>
         <w:t xml:space="preserve">(рис </w:t>
       </w:r>
       <w:r>
@@ -11404,15 +11465,7 @@
           <w:sz w:val="28"/>
           <w:szCs w:val="28"/>
         </w:rPr>
-        <w:t>4</w:t>
-      </w:r>
-      <w:r>
-        <w:rPr>
-          <w:color w:val="000000"/>
-          <w:sz w:val="28"/>
-          <w:szCs w:val="28"/>
-        </w:rPr>
-        <w:t>.1)</w:t>
+        <w:t>11 Очки для трансляции телеметрии)</w:t>
       </w:r>
     </w:p>
     <w:p>
@@ -11462,7 +11515,7 @@
         <w:pStyle w:val="ac"/>
         <w:shd w:val="clear" w:color="auto" w:fill="FFFFFF"/>
         <w:spacing w:before="0" w:beforeAutospacing="0" w:after="173" w:afterAutospacing="0" w:line="360" w:lineRule="auto"/>
-        <w:jc w:val="both"/>
+        <w:jc w:val="center"/>
         <w:rPr>
           <w:color w:val="000000"/>
           <w:sz w:val="28"/>
@@ -11476,6 +11529,7 @@
           <w:szCs w:val="28"/>
           <w:lang w:eastAsia="ru-RU"/>
         </w:rPr>
+        <w:lastRenderedPageBreak/>
         <w:drawing>
           <wp:inline distT="0" distB="0" distL="0" distR="0" wp14:anchorId="5DF55B64" wp14:editId="40A47D3B">
             <wp:extent cx="3552825" cy="2368550"/>
@@ -11512,53 +11566,13 @@
           </wp:inline>
         </w:drawing>
       </w:r>
-      <w:r>
-        <w:rPr>
-          <w:color w:val="000000"/>
-          <w:sz w:val="28"/>
-          <w:szCs w:val="28"/>
-        </w:rPr>
-        <w:tab/>
-      </w:r>
-      <w:r>
-        <w:rPr>
-          <w:color w:val="000000"/>
-          <w:sz w:val="28"/>
-          <w:szCs w:val="28"/>
-        </w:rPr>
-        <w:tab/>
-      </w:r>
-      <w:r>
-        <w:rPr>
-          <w:color w:val="000000"/>
-          <w:sz w:val="28"/>
-          <w:szCs w:val="28"/>
-        </w:rPr>
-        <w:t xml:space="preserve">(рис. </w:t>
-      </w:r>
-      <w:r>
-        <w:rPr>
-          <w:color w:val="000000"/>
-          <w:sz w:val="28"/>
-          <w:szCs w:val="28"/>
-        </w:rPr>
-        <w:t>4</w:t>
-      </w:r>
-      <w:r>
-        <w:rPr>
-          <w:color w:val="000000"/>
-          <w:sz w:val="28"/>
-          <w:szCs w:val="28"/>
-        </w:rPr>
-        <w:t>.2)</w:t>
-      </w:r>
     </w:p>
     <w:p>
       <w:pPr>
         <w:pStyle w:val="ac"/>
         <w:shd w:val="clear" w:color="auto" w:fill="FFFFFF"/>
         <w:spacing w:before="0" w:beforeAutospacing="0" w:after="173" w:afterAutospacing="0" w:line="360" w:lineRule="auto"/>
-        <w:jc w:val="both"/>
+        <w:jc w:val="center"/>
         <w:rPr>
           <w:color w:val="000000"/>
           <w:sz w:val="28"/>
@@ -11567,12 +11581,56 @@
       </w:pPr>
       <w:r>
         <w:rPr>
+          <w:color w:val="000000"/>
+          <w:sz w:val="28"/>
+          <w:szCs w:val="28"/>
+        </w:rPr>
+        <w:t xml:space="preserve">(рис. </w:t>
+      </w:r>
+      <w:r>
+        <w:rPr>
+          <w:color w:val="000000"/>
+          <w:sz w:val="28"/>
+          <w:szCs w:val="28"/>
+        </w:rPr>
+        <w:t xml:space="preserve">12 </w:t>
+      </w:r>
+      <w:r>
+        <w:rPr>
+          <w:color w:val="000000"/>
+          <w:sz w:val="28"/>
+          <w:szCs w:val="28"/>
+        </w:rPr>
+        <w:t>Набор для телеметрии: камера, видео передатчик, антенна</w:t>
+      </w:r>
+      <w:r>
+        <w:rPr>
+          <w:color w:val="000000"/>
+          <w:sz w:val="28"/>
+          <w:szCs w:val="28"/>
+        </w:rPr>
+        <w:t>)</w:t>
+      </w:r>
+    </w:p>
+    <w:p>
+      <w:pPr>
+        <w:pStyle w:val="ac"/>
+        <w:shd w:val="clear" w:color="auto" w:fill="FFFFFF"/>
+        <w:spacing w:before="0" w:beforeAutospacing="0" w:after="173" w:afterAutospacing="0" w:line="360" w:lineRule="auto"/>
+        <w:jc w:val="center"/>
+        <w:rPr>
+          <w:color w:val="000000"/>
+          <w:sz w:val="28"/>
+          <w:szCs w:val="28"/>
+        </w:rPr>
+      </w:pPr>
+      <w:r>
+        <w:rPr>
           <w:noProof/>
           <w:sz w:val="28"/>
           <w:szCs w:val="28"/>
           <w:lang w:eastAsia="ru-RU"/>
         </w:rPr>
-        <w:lastRenderedPageBreak/>
         <w:drawing>
           <wp:inline distT="0" distB="0" distL="0" distR="0" wp14:anchorId="18CFAB31" wp14:editId="27D1184E">
             <wp:extent cx="3057525" cy="3381784"/>
@@ -11609,71 +11667,13 @@
           </wp:inline>
         </w:drawing>
       </w:r>
-      <w:r>
-        <w:rPr>
-          <w:color w:val="000000"/>
-          <w:sz w:val="28"/>
-          <w:szCs w:val="28"/>
-        </w:rPr>
-        <w:tab/>
-      </w:r>
-      <w:r>
-        <w:rPr>
-          <w:color w:val="000000"/>
-          <w:sz w:val="28"/>
-          <w:szCs w:val="28"/>
-        </w:rPr>
-        <w:tab/>
-      </w:r>
-      <w:r>
-        <w:rPr>
-          <w:color w:val="000000"/>
-          <w:sz w:val="28"/>
-          <w:szCs w:val="28"/>
-        </w:rPr>
-        <w:t>(рис.</w:t>
-      </w:r>
-      <w:r>
-        <w:rPr>
-          <w:color w:val="000000"/>
-          <w:sz w:val="28"/>
-          <w:szCs w:val="28"/>
-        </w:rPr>
-        <w:t>4</w:t>
-      </w:r>
-      <w:r>
-        <w:rPr>
-          <w:color w:val="000000"/>
-          <w:sz w:val="28"/>
-          <w:szCs w:val="28"/>
-        </w:rPr>
-        <w:t>.3)</w:t>
-      </w:r>
-    </w:p>
-    <w:p>
-      <w:pPr>
-        <w:spacing w:line="259" w:lineRule="auto"/>
-        <w:rPr>
-          <w:rFonts w:eastAsia="Times New Roman" w:cs="Times New Roman"/>
-          <w:color w:val="000000"/>
-          <w:szCs w:val="28"/>
-        </w:rPr>
-      </w:pPr>
-      <w:r>
-        <w:rPr>
-          <w:bCs/>
-          <w:i/>
-          <w:color w:val="000000"/>
-          <w:szCs w:val="28"/>
-        </w:rPr>
-        <w:t>Встроенный в пульт управления приемник</w:t>
-      </w:r>
     </w:p>
     <w:p>
       <w:pPr>
         <w:pStyle w:val="ac"/>
         <w:shd w:val="clear" w:color="auto" w:fill="FFFFFF"/>
         <w:spacing w:before="0" w:beforeAutospacing="0" w:after="173" w:afterAutospacing="0" w:line="360" w:lineRule="auto"/>
+        <w:jc w:val="center"/>
         <w:rPr>
           <w:color w:val="000000"/>
           <w:sz w:val="28"/>
@@ -11686,18 +11686,98 @@
           <w:sz w:val="28"/>
           <w:szCs w:val="28"/>
         </w:rPr>
-        <w:t>Пользователи могут подключить воздушный модуль FPV DJI к пульту управления FPV DJI без использования проводов и дополнительных приемников. Это значительно сокращает время, затрачиваемое на подготовку к полету.</w:t>
+        <w:t>(рис.</w:t>
+      </w:r>
+      <w:r>
+        <w:rPr>
+          <w:color w:val="000000"/>
+          <w:sz w:val="28"/>
+          <w:szCs w:val="28"/>
+        </w:rPr>
+        <w:t>1</w:t>
+      </w:r>
+      <w:r>
+        <w:rPr>
+          <w:color w:val="000000"/>
+          <w:sz w:val="28"/>
+          <w:szCs w:val="28"/>
+        </w:rPr>
+        <w:t>3</w:t>
+      </w:r>
+      <w:r>
+        <w:rPr>
+          <w:color w:val="000000"/>
+          <w:sz w:val="28"/>
+          <w:szCs w:val="28"/>
+        </w:rPr>
+        <w:t xml:space="preserve"> Пульт управления</w:t>
+      </w:r>
+      <w:r>
+        <w:rPr>
+          <w:color w:val="000000"/>
+          <w:sz w:val="28"/>
+          <w:szCs w:val="28"/>
+        </w:rPr>
+        <w:t>)</w:t>
+      </w:r>
+    </w:p>
+    <w:p>
+      <w:pPr>
+        <w:spacing w:line="259" w:lineRule="auto"/>
+        <w:rPr>
+          <w:rFonts w:eastAsia="Times New Roman" w:cs="Times New Roman"/>
+          <w:color w:val="000000"/>
+          <w:szCs w:val="28"/>
+        </w:rPr>
+      </w:pPr>
+      <w:r>
+        <w:rPr>
+          <w:bCs/>
+          <w:i/>
+          <w:color w:val="000000"/>
+          <w:szCs w:val="28"/>
+        </w:rPr>
+        <w:t>Встроенный в пульт управления приемник</w:t>
+      </w:r>
+    </w:p>
+    <w:p>
+      <w:pPr>
+        <w:pStyle w:val="ac"/>
+        <w:shd w:val="clear" w:color="auto" w:fill="FFFFFF"/>
+        <w:spacing w:before="0" w:beforeAutospacing="0" w:after="173" w:afterAutospacing="0" w:line="360" w:lineRule="auto"/>
+        <w:rPr>
+          <w:color w:val="000000"/>
+          <w:sz w:val="28"/>
+          <w:szCs w:val="28"/>
+        </w:rPr>
+      </w:pPr>
+      <w:r>
+        <w:rPr>
+          <w:color w:val="000000"/>
+          <w:sz w:val="28"/>
+          <w:szCs w:val="28"/>
+        </w:rPr>
+        <w:t xml:space="preserve">Пользователи могут подключить воздушный модуль FPV DJI к пульту управления FPV DJI без использования проводов и дополнительных </w:t>
+      </w:r>
+      <w:r>
+        <w:rPr>
+          <w:color w:val="000000"/>
+          <w:sz w:val="28"/>
+          <w:szCs w:val="28"/>
+        </w:rPr>
+        <w:lastRenderedPageBreak/>
+        <w:t>приемников. Это значительно сокращает время, затрачиваемое на подготовку к полету.</w:t>
       </w:r>
     </w:p>
     <w:p>
       <w:pPr>
         <w:pStyle w:val="2"/>
       </w:pPr>
-      <w:bookmarkStart w:id="21" w:name="_Toc95754750"/>
+      <w:bookmarkStart w:id="20" w:name="_Toc95754750"/>
       <w:r>
         <w:t>Крепление миноискателя и передатчика к ЛА</w:t>
       </w:r>
-      <w:bookmarkEnd w:id="21"/>
+      <w:bookmarkEnd w:id="20"/>
     </w:p>
     <w:p>
       <w:pPr>
@@ -11735,7 +11815,6 @@
           <w:bCs/>
           <w:szCs w:val="28"/>
         </w:rPr>
-        <w:lastRenderedPageBreak/>
         <w:t>з</w:t>
       </w:r>
       <w:r>
@@ -11816,7 +11895,6 @@
     <w:p>
       <w:pPr>
         <w:spacing w:line="360" w:lineRule="auto"/>
-        <w:jc w:val="both"/>
         <w:rPr>
           <w:rFonts w:cs="Times New Roman"/>
           <w:b w:val="0"/>
@@ -11840,7 +11918,7 @@
           <w:bCs/>
           <w:szCs w:val="28"/>
         </w:rPr>
-        <w:t>5</w:t>
+        <w:t>14 универсальное крепление</w:t>
       </w:r>
       <w:r>
         <w:rPr>
@@ -11877,7 +11955,7 @@
       <w:pPr>
         <w:pStyle w:val="2"/>
       </w:pPr>
-      <w:bookmarkStart w:id="22" w:name="_Toc95754751"/>
+      <w:bookmarkStart w:id="21" w:name="_Toc95754751"/>
       <w:r>
         <w:lastRenderedPageBreak/>
         <w:t xml:space="preserve">Проверка </w:t>
@@ -11885,7 +11963,7 @@
       <w:r>
         <w:t>сочетания подобранных компонентов</w:t>
       </w:r>
-      <w:bookmarkEnd w:id="22"/>
+      <w:bookmarkEnd w:id="21"/>
     </w:p>
     <w:p>
       <w:pPr>
@@ -12019,22 +12097,39 @@
     <w:p>
       <w:pPr>
         <w:spacing w:line="360" w:lineRule="auto"/>
-        <w:jc w:val="both"/>
-        <w:rPr>
-          <w:rFonts w:cs="Times New Roman"/>
-          <w:b w:val="0"/>
-          <w:bCs/>
-          <w:szCs w:val="28"/>
-        </w:rPr>
-      </w:pPr>
-      <w:r>
-        <w:rPr>
-          <w:rFonts w:cs="Times New Roman"/>
-          <w:b w:val="0"/>
-          <w:bCs/>
-          <w:szCs w:val="28"/>
-        </w:rPr>
-        <w:t>(рис.7)</w:t>
+        <w:rPr>
+          <w:rFonts w:cs="Times New Roman"/>
+          <w:b w:val="0"/>
+          <w:bCs/>
+          <w:szCs w:val="28"/>
+        </w:rPr>
+      </w:pPr>
+      <w:r>
+        <w:rPr>
+          <w:rFonts w:cs="Times New Roman"/>
+          <w:b w:val="0"/>
+          <w:bCs/>
+          <w:szCs w:val="28"/>
+        </w:rPr>
+        <w:t>(рис.</w:t>
+      </w:r>
+      <w:r>
+        <w:rPr>
+          <w:rFonts w:cs="Times New Roman"/>
+          <w:b w:val="0"/>
+          <w:bCs/>
+          <w:szCs w:val="28"/>
+        </w:rPr>
+        <w:t>15 таблица расчетов</w:t>
+      </w:r>
+      <w:r>
+        <w:rPr>
+          <w:rFonts w:cs="Times New Roman"/>
+          <w:b w:val="0"/>
+          <w:bCs/>
+          <w:szCs w:val="28"/>
+        </w:rPr>
+        <w:t>)</w:t>
       </w:r>
     </w:p>
     <w:p>
@@ -12208,7 +12303,7 @@
           <w:szCs w:val="28"/>
         </w:rPr>
       </w:pPr>
-      <w:bookmarkStart w:id="23" w:name="_Toc95754752"/>
+      <w:bookmarkStart w:id="22" w:name="_Toc95754752"/>
       <w:r>
         <w:rPr>
           <w:rFonts w:cs="Times New Roman"/>
@@ -12217,17 +12312,17 @@
         <w:lastRenderedPageBreak/>
         <w:t>Глава 3</w:t>
       </w:r>
+      <w:bookmarkEnd w:id="22"/>
+    </w:p>
+    <w:p>
+      <w:pPr>
+        <w:pStyle w:val="2"/>
+      </w:pPr>
+      <w:bookmarkStart w:id="23" w:name="_Toc95754753"/>
+      <w:r>
+        <w:t>Процесс использования БПЛА и миноискателя</w:t>
+      </w:r>
       <w:bookmarkEnd w:id="23"/>
-    </w:p>
-    <w:p>
-      <w:pPr>
-        <w:pStyle w:val="2"/>
-      </w:pPr>
-      <w:bookmarkStart w:id="24" w:name="_Toc95754753"/>
-      <w:r>
-        <w:t>Процесс использования БПЛА и миноискателя</w:t>
-      </w:r>
-      <w:bookmarkEnd w:id="24"/>
     </w:p>
     <w:p>
       <w:pPr>
@@ -12541,11 +12636,11 @@
       <w:pPr>
         <w:pStyle w:val="2"/>
       </w:pPr>
-      <w:bookmarkStart w:id="25" w:name="_Toc95754754"/>
+      <w:bookmarkStart w:id="24" w:name="_Toc95754754"/>
       <w:r>
         <w:t>Способ передачи связи</w:t>
       </w:r>
-      <w:bookmarkEnd w:id="25"/>
+      <w:bookmarkEnd w:id="24"/>
     </w:p>
     <w:p>
       <w:pPr>
@@ -12628,7 +12723,6 @@
         </w:rPr>
         <w:t xml:space="preserve"> </w:t>
       </w:r>
-      <w:proofErr w:type="spellStart"/>
       <w:r>
         <w:rPr>
           <w:rFonts w:cs="Times New Roman"/>
@@ -12638,7 +12732,6 @@
         </w:rPr>
         <w:t>nano</w:t>
       </w:r>
-      <w:proofErr w:type="spellEnd"/>
       <w:r>
         <w:rPr>
           <w:rFonts w:cs="Times New Roman"/>
@@ -12746,7 +12839,6 @@
         </w:rPr>
         <w:t xml:space="preserve"> </w:t>
       </w:r>
-      <w:proofErr w:type="spellStart"/>
       <w:r>
         <w:rPr>
           <w:rFonts w:cs="Times New Roman"/>
@@ -12757,7 +12849,6 @@
         </w:rPr>
         <w:t>uno</w:t>
       </w:r>
-      <w:proofErr w:type="spellEnd"/>
       <w:r>
         <w:rPr>
           <w:rFonts w:cs="Times New Roman"/>
@@ -12813,7 +12904,7 @@
       <w:pPr>
         <w:pStyle w:val="2"/>
       </w:pPr>
-      <w:bookmarkStart w:id="26" w:name="_Toc95754755"/>
+      <w:bookmarkStart w:id="25" w:name="_Toc95754755"/>
       <w:r>
         <w:t>Схемы</w:t>
       </w:r>
@@ -12829,7 +12920,7 @@
       <w:r>
         <w:t xml:space="preserve"> и металлоискателя</w:t>
       </w:r>
-      <w:bookmarkEnd w:id="26"/>
+      <w:bookmarkEnd w:id="25"/>
     </w:p>
     <w:p>
       <w:pPr>
@@ -12953,82 +13044,6 @@
           <w:szCs w:val="28"/>
         </w:rPr>
         <w:t>5 – Макетная плата</w:t>
-      </w:r>
-    </w:p>
-    <w:p>
-      <w:pPr>
-        <w:spacing w:line="360" w:lineRule="auto"/>
-        <w:jc w:val="both"/>
-        <w:rPr>
-          <w:rFonts w:cs="Times New Roman"/>
-          <w:b w:val="0"/>
-          <w:bCs/>
-          <w:szCs w:val="28"/>
-        </w:rPr>
-      </w:pPr>
-      <w:r>
-        <w:rPr>
-          <w:rFonts w:cs="Times New Roman"/>
-          <w:b w:val="0"/>
-          <w:bCs/>
-          <w:szCs w:val="28"/>
-        </w:rPr>
-        <w:t>Схема подключения «</w:t>
-      </w:r>
-      <w:r>
-        <w:rPr>
-          <w:rFonts w:cs="Times New Roman"/>
-          <w:b w:val="0"/>
-          <w:bCs/>
-          <w:szCs w:val="28"/>
-          <w:lang w:val="en-US"/>
-        </w:rPr>
-        <w:t>Arduino</w:t>
-      </w:r>
-      <w:r>
-        <w:rPr>
-          <w:rFonts w:cs="Times New Roman"/>
-          <w:b w:val="0"/>
-          <w:bCs/>
-          <w:szCs w:val="28"/>
-        </w:rPr>
-        <w:t>»</w:t>
-      </w:r>
-      <w:r>
-        <w:rPr>
-          <w:rFonts w:cs="Times New Roman"/>
-          <w:b w:val="0"/>
-          <w:bCs/>
-          <w:szCs w:val="28"/>
-        </w:rPr>
-        <w:t xml:space="preserve"> и миноискателя</w:t>
-      </w:r>
-      <w:r>
-        <w:rPr>
-          <w:rFonts w:cs="Times New Roman"/>
-          <w:b w:val="0"/>
-          <w:bCs/>
-          <w:szCs w:val="28"/>
-        </w:rPr>
-        <w:t xml:space="preserve"> (рис </w:t>
-      </w:r>
-      <w:r>
-        <w:rPr>
-          <w:rFonts w:cs="Times New Roman"/>
-          <w:b w:val="0"/>
-          <w:bCs/>
-          <w:szCs w:val="28"/>
-        </w:rPr>
-        <w:t>8</w:t>
-      </w:r>
-      <w:r>
-        <w:rPr>
-          <w:rFonts w:cs="Times New Roman"/>
-          <w:b w:val="0"/>
-          <w:bCs/>
-          <w:szCs w:val="28"/>
-        </w:rPr>
-        <w:t>.1)</w:t>
       </w:r>
     </w:p>
     <w:p>
@@ -13098,6 +13113,54 @@
     <w:p>
       <w:pPr>
         <w:spacing w:line="360" w:lineRule="auto"/>
+        <w:rPr>
+          <w:rFonts w:cs="Times New Roman"/>
+          <w:b w:val="0"/>
+          <w:bCs/>
+          <w:szCs w:val="28"/>
+        </w:rPr>
+      </w:pPr>
+      <w:r>
+        <w:rPr>
+          <w:rFonts w:cs="Times New Roman"/>
+          <w:b w:val="0"/>
+          <w:bCs/>
+          <w:szCs w:val="28"/>
+        </w:rPr>
+        <w:t xml:space="preserve">(рис.16 </w:t>
+      </w:r>
+      <w:r>
+        <w:rPr>
+          <w:rFonts w:cs="Times New Roman"/>
+          <w:b w:val="0"/>
+          <w:bCs/>
+          <w:szCs w:val="28"/>
+        </w:rPr>
+        <w:t>Схема подключения «</w:t>
+      </w:r>
+      <w:r>
+        <w:rPr>
+          <w:rFonts w:cs="Times New Roman"/>
+          <w:b w:val="0"/>
+          <w:bCs/>
+          <w:szCs w:val="28"/>
+          <w:lang w:val="en-US"/>
+        </w:rPr>
+        <w:t>Arduino</w:t>
+      </w:r>
+      <w:r>
+        <w:rPr>
+          <w:rFonts w:cs="Times New Roman"/>
+          <w:b w:val="0"/>
+          <w:bCs/>
+          <w:szCs w:val="28"/>
+        </w:rPr>
+        <w:t>» и миноискателя)</w:t>
+      </w:r>
+    </w:p>
+    <w:p>
+      <w:pPr>
+        <w:spacing w:line="360" w:lineRule="auto"/>
         <w:ind w:firstLine="851"/>
         <w:jc w:val="both"/>
         <w:rPr>
@@ -13138,77 +13201,19 @@
           <w:b w:val="0"/>
           <w:bCs/>
           <w:szCs w:val="28"/>
-        </w:rPr>
-      </w:pPr>
-      <w:r>
-        <w:rPr>
-          <w:rFonts w:cs="Times New Roman"/>
-          <w:b w:val="0"/>
-          <w:bCs/>
-          <w:szCs w:val="28"/>
+          <w:lang w:val="en-US"/>
+        </w:rPr>
+      </w:pPr>
+      <w:r>
+        <w:rPr>
+          <w:rFonts w:cs="Times New Roman"/>
+          <w:b w:val="0"/>
+          <w:bCs/>
+          <w:noProof/>
+          <w:szCs w:val="28"/>
+          <w:lang w:eastAsia="ru-RU"/>
         </w:rPr>
         <w:lastRenderedPageBreak/>
-        <w:t xml:space="preserve">Рис </w:t>
-      </w:r>
-      <w:r>
-        <w:rPr>
-          <w:rFonts w:cs="Times New Roman"/>
-          <w:b w:val="0"/>
-          <w:bCs/>
-          <w:szCs w:val="28"/>
-        </w:rPr>
-        <w:t>8</w:t>
-      </w:r>
-      <w:r>
-        <w:rPr>
-          <w:rFonts w:cs="Times New Roman"/>
-          <w:b w:val="0"/>
-          <w:bCs/>
-          <w:szCs w:val="28"/>
-        </w:rPr>
-        <w:t>.2 Схема подключения «</w:t>
-      </w:r>
-      <w:r>
-        <w:rPr>
-          <w:rFonts w:cs="Times New Roman"/>
-          <w:b w:val="0"/>
-          <w:bCs/>
-          <w:szCs w:val="28"/>
-          <w:lang w:val="en-US"/>
-        </w:rPr>
-        <w:t>Arduino</w:t>
-      </w:r>
-      <w:r>
-        <w:rPr>
-          <w:rFonts w:cs="Times New Roman"/>
-          <w:b w:val="0"/>
-          <w:bCs/>
-          <w:szCs w:val="28"/>
-        </w:rPr>
-        <w:t>» и модуля ретрансляции сигнала</w:t>
-      </w:r>
-    </w:p>
-    <w:p>
-      <w:pPr>
-        <w:spacing w:line="360" w:lineRule="auto"/>
-        <w:jc w:val="both"/>
-        <w:rPr>
-          <w:rFonts w:cs="Times New Roman"/>
-          <w:b w:val="0"/>
-          <w:bCs/>
-          <w:szCs w:val="28"/>
-          <w:lang w:val="en-US"/>
-        </w:rPr>
-      </w:pPr>
-      <w:r>
-        <w:rPr>
-          <w:rFonts w:cs="Times New Roman"/>
-          <w:b w:val="0"/>
-          <w:bCs/>
-          <w:noProof/>
-          <w:szCs w:val="28"/>
-          <w:lang w:eastAsia="ru-RU"/>
-        </w:rPr>
         <w:drawing>
           <wp:inline distT="0" distB="0" distL="0" distR="0" wp14:anchorId="6EE5F793" wp14:editId="0757BA84">
             <wp:extent cx="5940425" cy="3340735"/>
@@ -13249,40 +13254,39 @@
     <w:p>
       <w:pPr>
         <w:spacing w:line="360" w:lineRule="auto"/>
-        <w:jc w:val="both"/>
-        <w:rPr>
-          <w:rFonts w:cs="Times New Roman"/>
-          <w:b w:val="0"/>
-          <w:bCs/>
-          <w:szCs w:val="28"/>
-        </w:rPr>
-      </w:pPr>
-      <w:r>
-        <w:rPr>
-          <w:rFonts w:cs="Times New Roman"/>
-          <w:b w:val="0"/>
-          <w:bCs/>
-          <w:szCs w:val="28"/>
-        </w:rPr>
-        <w:t xml:space="preserve">Рис </w:t>
-      </w:r>
-      <w:r>
-        <w:rPr>
-          <w:rFonts w:cs="Times New Roman"/>
-          <w:b w:val="0"/>
-          <w:bCs/>
-          <w:szCs w:val="28"/>
-        </w:rPr>
-        <w:t>8</w:t>
-      </w:r>
-      <w:r>
-        <w:rPr>
-          <w:rFonts w:cs="Times New Roman"/>
-          <w:b w:val="0"/>
-          <w:bCs/>
-          <w:szCs w:val="28"/>
-        </w:rPr>
-        <w:t>.3 Схема подключения «</w:t>
+        <w:rPr>
+          <w:rFonts w:cs="Times New Roman"/>
+          <w:b w:val="0"/>
+          <w:bCs/>
+          <w:szCs w:val="28"/>
+        </w:rPr>
+      </w:pPr>
+      <w:r>
+        <w:rPr>
+          <w:rFonts w:cs="Times New Roman"/>
+          <w:b w:val="0"/>
+          <w:bCs/>
+          <w:szCs w:val="28"/>
+        </w:rPr>
+        <w:t>(</w:t>
+      </w:r>
+      <w:r>
+        <w:rPr>
+          <w:rFonts w:cs="Times New Roman"/>
+          <w:b w:val="0"/>
+          <w:bCs/>
+          <w:szCs w:val="28"/>
+        </w:rPr>
+        <w:t xml:space="preserve">рис.17 </w:t>
+      </w:r>
+      <w:r>
+        <w:rPr>
+          <w:rFonts w:cs="Times New Roman"/>
+          <w:b w:val="0"/>
+          <w:bCs/>
+          <w:szCs w:val="28"/>
+        </w:rPr>
+        <w:t>Схема подключения «</w:t>
       </w:r>
       <w:r>
         <w:rPr>
@@ -13301,17 +13305,16 @@
           <w:bCs/>
           <w:szCs w:val="28"/>
         </w:rPr>
-        <w:t xml:space="preserve">» и модуля </w:t>
-      </w:r>
-      <w:r>
-        <w:rPr>
-          <w:rFonts w:cs="Times New Roman"/>
-          <w:b w:val="0"/>
-          <w:bCs/>
-          <w:szCs w:val="28"/>
-          <w:lang w:val="en-US"/>
-        </w:rPr>
-        <w:t>GPS</w:t>
+        <w:t>» и модуля ретрансляции сигнала</w:t>
+      </w:r>
+      <w:r>
+        <w:rPr>
+          <w:rFonts w:cs="Times New Roman"/>
+          <w:b w:val="0"/>
+          <w:bCs/>
+          <w:szCs w:val="28"/>
+        </w:rPr>
+        <w:t>)</w:t>
       </w:r>
     </w:p>
     <w:p>
@@ -13386,14 +13389,92 @@
     </w:p>
     <w:p>
       <w:pPr>
+        <w:spacing w:line="360" w:lineRule="auto"/>
+        <w:rPr>
+          <w:rFonts w:cs="Times New Roman"/>
+          <w:b w:val="0"/>
+          <w:bCs/>
+          <w:szCs w:val="28"/>
+        </w:rPr>
+      </w:pPr>
+      <w:r>
+        <w:rPr>
+          <w:rFonts w:cs="Times New Roman"/>
+          <w:b w:val="0"/>
+          <w:bCs/>
+          <w:szCs w:val="28"/>
+        </w:rPr>
+        <w:t xml:space="preserve">(рис.18 </w:t>
+      </w:r>
+      <w:r>
+        <w:rPr>
+          <w:rFonts w:cs="Times New Roman"/>
+          <w:b w:val="0"/>
+          <w:bCs/>
+          <w:szCs w:val="28"/>
+        </w:rPr>
+        <w:t>Схема подключения «</w:t>
+      </w:r>
+      <w:r>
+        <w:rPr>
+          <w:rFonts w:cs="Times New Roman"/>
+          <w:b w:val="0"/>
+          <w:bCs/>
+          <w:szCs w:val="28"/>
+          <w:lang w:val="en-US"/>
+        </w:rPr>
+        <w:t>Arduino</w:t>
+      </w:r>
+      <w:r>
+        <w:rPr>
+          <w:rFonts w:cs="Times New Roman"/>
+          <w:b w:val="0"/>
+          <w:bCs/>
+          <w:szCs w:val="28"/>
+        </w:rPr>
+        <w:t xml:space="preserve">» и модуля </w:t>
+      </w:r>
+      <w:r>
+        <w:rPr>
+          <w:rFonts w:cs="Times New Roman"/>
+          <w:b w:val="0"/>
+          <w:bCs/>
+          <w:szCs w:val="28"/>
+          <w:lang w:val="en-US"/>
+        </w:rPr>
+        <w:t>GPS</w:t>
+      </w:r>
+      <w:r>
+        <w:rPr>
+          <w:rFonts w:cs="Times New Roman"/>
+          <w:b w:val="0"/>
+          <w:bCs/>
+          <w:szCs w:val="28"/>
+        </w:rPr>
+        <w:t>)</w:t>
+      </w:r>
+    </w:p>
+    <w:p>
+      <w:pPr>
+        <w:spacing w:line="360" w:lineRule="auto"/>
+        <w:rPr>
+          <w:rFonts w:cs="Times New Roman"/>
+          <w:b w:val="0"/>
+          <w:bCs/>
+          <w:szCs w:val="28"/>
+        </w:rPr>
+      </w:pPr>
+    </w:p>
+    <w:p>
+      <w:pPr>
         <w:pStyle w:val="1"/>
         <w:rPr>
           <w:rFonts w:cs="Times New Roman"/>
           <w:szCs w:val="28"/>
         </w:rPr>
       </w:pPr>
+      <w:bookmarkStart w:id="26" w:name="_Toc95754756"/>
       <w:bookmarkStart w:id="27" w:name="_Toc90855400"/>
-      <w:bookmarkStart w:id="28" w:name="_Toc95754756"/>
       <w:r>
         <w:rPr>
           <w:rFonts w:cs="Times New Roman"/>
@@ -13402,21 +13483,21 @@
         <w:lastRenderedPageBreak/>
         <w:t>Глава 4</w:t>
       </w:r>
+      <w:bookmarkEnd w:id="26"/>
+    </w:p>
+    <w:p>
+      <w:pPr>
+        <w:pStyle w:val="2"/>
+      </w:pPr>
+      <w:bookmarkStart w:id="28" w:name="_Toc95754757"/>
+      <w:r>
+        <w:t>Написание программного кода</w:t>
+      </w:r>
+      <w:bookmarkEnd w:id="27"/>
+      <w:r>
+        <w:t xml:space="preserve"> и этап подключения</w:t>
+      </w:r>
       <w:bookmarkEnd w:id="28"/>
-    </w:p>
-    <w:p>
-      <w:pPr>
-        <w:pStyle w:val="2"/>
-      </w:pPr>
-      <w:bookmarkStart w:id="29" w:name="_Toc95754757"/>
-      <w:r>
-        <w:t>Написание программного кода</w:t>
-      </w:r>
-      <w:bookmarkEnd w:id="27"/>
-      <w:r>
-        <w:t xml:space="preserve"> и этап подключения</w:t>
-      </w:r>
-      <w:bookmarkEnd w:id="29"/>
       <w:r>
         <w:t xml:space="preserve"> </w:t>
       </w:r>
@@ -13512,31 +13593,31 @@
       <w:pPr>
         <w:pStyle w:val="2"/>
       </w:pPr>
-      <w:bookmarkStart w:id="30" w:name="_Toc95754758"/>
+      <w:bookmarkStart w:id="29" w:name="_Toc95754758"/>
       <w:r>
         <w:t>Программный код</w:t>
       </w:r>
+      <w:bookmarkEnd w:id="29"/>
+    </w:p>
+    <w:p>
+      <w:pPr>
+        <w:pStyle w:val="3"/>
+        <w:rPr>
+          <w:rFonts w:cs="Times New Roman"/>
+          <w:bCs/>
+          <w:szCs w:val="28"/>
+        </w:rPr>
+      </w:pPr>
+      <w:bookmarkStart w:id="30" w:name="_Toc95754759"/>
+      <w:r>
+        <w:rPr>
+          <w:rFonts w:cs="Times New Roman"/>
+          <w:bCs/>
+          <w:szCs w:val="28"/>
+        </w:rPr>
+        <w:t>1)Передатчика</w:t>
+      </w:r>
       <w:bookmarkEnd w:id="30"/>
-    </w:p>
-    <w:p>
-      <w:pPr>
-        <w:pStyle w:val="3"/>
-        <w:rPr>
-          <w:rFonts w:cs="Times New Roman"/>
-          <w:bCs/>
-          <w:szCs w:val="28"/>
-        </w:rPr>
-      </w:pPr>
-      <w:bookmarkStart w:id="31" w:name="_Toc95754759"/>
-      <w:r>
-        <w:rPr>
-          <w:rFonts w:cs="Times New Roman"/>
-          <w:bCs/>
-          <w:szCs w:val="28"/>
-        </w:rPr>
-        <w:t>1)Передатчика</w:t>
-      </w:r>
-      <w:bookmarkEnd w:id="31"/>
     </w:p>
     <w:p>
       <w:pPr>
@@ -13569,20 +13650,8 @@
           <w:szCs w:val="28"/>
           <w:lang w:eastAsia="ru-RU"/>
         </w:rPr>
-        <w:t>#</w:t>
-      </w:r>
-      <w:proofErr w:type="spellStart"/>
-      <w:r>
-        <w:rPr>
-          <w:rFonts w:eastAsia="Times New Roman" w:cs="Times New Roman"/>
-          <w:b w:val="0"/>
-          <w:color w:val="C586C0"/>
-          <w:szCs w:val="28"/>
-          <w:lang w:eastAsia="ru-RU"/>
-        </w:rPr>
-        <w:t>define</w:t>
-      </w:r>
-      <w:proofErr w:type="spellEnd"/>
+        <w:t>#define</w:t>
+      </w:r>
       <w:r>
         <w:rPr>
           <w:rFonts w:eastAsia="Times New Roman" w:cs="Times New Roman"/>
@@ -13648,61 +13717,37 @@
           <w:szCs w:val="28"/>
           <w:lang w:eastAsia="ru-RU"/>
         </w:rPr>
-        <w:t>#</w:t>
-      </w:r>
-      <w:proofErr w:type="spellStart"/>
-      <w:r>
-        <w:rPr>
-          <w:rFonts w:eastAsia="Times New Roman" w:cs="Times New Roman"/>
-          <w:b w:val="0"/>
-          <w:color w:val="C586C0"/>
+        <w:t>#define</w:t>
+      </w:r>
+      <w:r>
+        <w:rPr>
+          <w:rFonts w:eastAsia="Times New Roman" w:cs="Times New Roman"/>
+          <w:b w:val="0"/>
+          <w:color w:val="569CD6"/>
           <w:szCs w:val="28"/>
           <w:lang w:eastAsia="ru-RU"/>
         </w:rPr>
-        <w:t>define</w:t>
-      </w:r>
-      <w:proofErr w:type="spellEnd"/>
-      <w:r>
-        <w:rPr>
-          <w:rFonts w:eastAsia="Times New Roman" w:cs="Times New Roman"/>
-          <w:b w:val="0"/>
-          <w:color w:val="569CD6"/>
+        <w:t> RX  </w:t>
+      </w:r>
+      <w:r>
+        <w:rPr>
+          <w:rFonts w:eastAsia="Times New Roman" w:cs="Times New Roman"/>
+          <w:b w:val="0"/>
+          <w:color w:val="B5CEA8"/>
           <w:szCs w:val="28"/>
           <w:lang w:eastAsia="ru-RU"/>
         </w:rPr>
-        <w:t> RX  </w:t>
-      </w:r>
-      <w:proofErr w:type="gramStart"/>
-      <w:r>
-        <w:rPr>
-          <w:rFonts w:eastAsia="Times New Roman" w:cs="Times New Roman"/>
-          <w:b w:val="0"/>
-          <w:color w:val="B5CEA8"/>
+        <w:t>8</w:t>
+      </w:r>
+      <w:r>
+        <w:rPr>
+          <w:rFonts w:eastAsia="Times New Roman" w:cs="Times New Roman"/>
+          <w:b w:val="0"/>
+          <w:color w:val="6A9955"/>
           <w:szCs w:val="28"/>
           <w:lang w:eastAsia="ru-RU"/>
         </w:rPr>
-        <w:t>8</w:t>
-      </w:r>
-      <w:r>
-        <w:rPr>
-          <w:rFonts w:eastAsia="Times New Roman" w:cs="Times New Roman"/>
-          <w:b w:val="0"/>
-          <w:color w:val="6A9955"/>
-          <w:szCs w:val="28"/>
-          <w:lang w:eastAsia="ru-RU"/>
-        </w:rPr>
-        <w:t>  /</w:t>
-      </w:r>
-      <w:proofErr w:type="gramEnd"/>
-      <w:r>
-        <w:rPr>
-          <w:rFonts w:eastAsia="Times New Roman" w:cs="Times New Roman"/>
-          <w:b w:val="0"/>
-          <w:color w:val="6A9955"/>
-          <w:szCs w:val="28"/>
-          <w:lang w:eastAsia="ru-RU"/>
-        </w:rPr>
-        <w:t>/ * Определяем вывод RX (TX на модуле)</w:t>
+        <w:t>  // * Определяем вывод RX (TX на модуле)</w:t>
       </w:r>
     </w:p>
     <w:p>
@@ -13727,61 +13772,37 @@
           <w:szCs w:val="28"/>
           <w:lang w:eastAsia="ru-RU"/>
         </w:rPr>
-        <w:t>#</w:t>
-      </w:r>
-      <w:proofErr w:type="spellStart"/>
-      <w:r>
-        <w:rPr>
-          <w:rFonts w:eastAsia="Times New Roman" w:cs="Times New Roman"/>
-          <w:b w:val="0"/>
-          <w:color w:val="C586C0"/>
+        <w:t>#define</w:t>
+      </w:r>
+      <w:r>
+        <w:rPr>
+          <w:rFonts w:eastAsia="Times New Roman" w:cs="Times New Roman"/>
+          <w:b w:val="0"/>
+          <w:color w:val="569CD6"/>
           <w:szCs w:val="28"/>
           <w:lang w:eastAsia="ru-RU"/>
         </w:rPr>
-        <w:t>define</w:t>
-      </w:r>
-      <w:proofErr w:type="spellEnd"/>
-      <w:r>
-        <w:rPr>
-          <w:rFonts w:eastAsia="Times New Roman" w:cs="Times New Roman"/>
-          <w:b w:val="0"/>
-          <w:color w:val="569CD6"/>
+        <w:t> TX  </w:t>
+      </w:r>
+      <w:r>
+        <w:rPr>
+          <w:rFonts w:eastAsia="Times New Roman" w:cs="Times New Roman"/>
+          <w:b w:val="0"/>
+          <w:color w:val="B5CEA8"/>
           <w:szCs w:val="28"/>
           <w:lang w:eastAsia="ru-RU"/>
         </w:rPr>
-        <w:t> TX  </w:t>
-      </w:r>
-      <w:proofErr w:type="gramStart"/>
-      <w:r>
-        <w:rPr>
-          <w:rFonts w:eastAsia="Times New Roman" w:cs="Times New Roman"/>
-          <w:b w:val="0"/>
-          <w:color w:val="B5CEA8"/>
+        <w:t>9</w:t>
+      </w:r>
+      <w:r>
+        <w:rPr>
+          <w:rFonts w:eastAsia="Times New Roman" w:cs="Times New Roman"/>
+          <w:b w:val="0"/>
+          <w:color w:val="6A9955"/>
           <w:szCs w:val="28"/>
           <w:lang w:eastAsia="ru-RU"/>
         </w:rPr>
-        <w:t>9</w:t>
-      </w:r>
-      <w:r>
-        <w:rPr>
-          <w:rFonts w:eastAsia="Times New Roman" w:cs="Times New Roman"/>
-          <w:b w:val="0"/>
-          <w:color w:val="6A9955"/>
-          <w:szCs w:val="28"/>
-          <w:lang w:eastAsia="ru-RU"/>
-        </w:rPr>
-        <w:t>  /</w:t>
-      </w:r>
-      <w:proofErr w:type="gramEnd"/>
-      <w:r>
-        <w:rPr>
-          <w:rFonts w:eastAsia="Times New Roman" w:cs="Times New Roman"/>
-          <w:b w:val="0"/>
-          <w:color w:val="6A9955"/>
-          <w:szCs w:val="28"/>
-          <w:lang w:eastAsia="ru-RU"/>
-        </w:rPr>
-        <w:t>/ * Определяем вывод TX (RX на модуле)</w:t>
+        <w:t>  // * Определяем вывод TX (RX на модуле)</w:t>
       </w:r>
     </w:p>
     <w:p>
@@ -14042,7 +14063,6 @@
         </w:rPr>
         <w:t>(</w:t>
       </w:r>
-      <w:proofErr w:type="gramStart"/>
       <w:r>
         <w:rPr>
           <w:rFonts w:eastAsia="Times New Roman" w:cs="Times New Roman"/>
@@ -14073,7 +14093,6 @@
         </w:rPr>
         <w:t>TX</w:t>
       </w:r>
-      <w:proofErr w:type="gramEnd"/>
       <w:r>
         <w:rPr>
           <w:rFonts w:eastAsia="Times New Roman" w:cs="Times New Roman"/>
@@ -14129,7 +14148,6 @@
         </w:rPr>
         <w:t> </w:t>
       </w:r>
-      <w:proofErr w:type="gramStart"/>
       <w:r>
         <w:rPr>
           <w:rFonts w:eastAsia="Times New Roman" w:cs="Times New Roman"/>
@@ -14150,7 +14168,6 @@
         </w:rPr>
         <w:t>(</w:t>
       </w:r>
-      <w:proofErr w:type="gramEnd"/>
       <w:r>
         <w:rPr>
           <w:rFonts w:eastAsia="Times New Roman" w:cs="Times New Roman"/>
@@ -14656,7 +14673,6 @@
         </w:rPr>
         <w:t> </w:t>
       </w:r>
-      <w:proofErr w:type="gramStart"/>
       <w:r>
         <w:rPr>
           <w:rFonts w:eastAsia="Times New Roman" w:cs="Times New Roman"/>
@@ -14675,18 +14691,7 @@
           <w:szCs w:val="28"/>
           <w:lang w:eastAsia="ru-RU"/>
         </w:rPr>
-        <w:t>(</w:t>
-      </w:r>
-      <w:proofErr w:type="gramEnd"/>
-      <w:r>
-        <w:rPr>
-          <w:rFonts w:eastAsia="Times New Roman" w:cs="Times New Roman"/>
-          <w:b w:val="0"/>
-          <w:color w:val="D4D4D4"/>
-          <w:szCs w:val="28"/>
-          <w:lang w:eastAsia="ru-RU"/>
-        </w:rPr>
-        <w:t>)</w:t>
+        <w:t>()</w:t>
       </w:r>
       <w:r>
         <w:rPr>
@@ -14765,7 +14770,6 @@
         </w:rPr>
         <w:t>(</w:t>
       </w:r>
-      <w:proofErr w:type="gramStart"/>
       <w:r>
         <w:rPr>
           <w:rFonts w:eastAsia="Times New Roman" w:cs="Times New Roman"/>
@@ -14794,18 +14798,7 @@
           <w:szCs w:val="28"/>
           <w:lang w:eastAsia="ru-RU"/>
         </w:rPr>
-        <w:t>/</w:t>
-      </w:r>
-      <w:proofErr w:type="gramEnd"/>
-      <w:r>
-        <w:rPr>
-          <w:rFonts w:eastAsia="Times New Roman" w:cs="Times New Roman"/>
-          <w:b w:val="0"/>
-          <w:color w:val="6A9955"/>
-          <w:szCs w:val="28"/>
-          <w:lang w:eastAsia="ru-RU"/>
-        </w:rPr>
-        <w:t>/ установка скорости обмена с приемником</w:t>
+        <w:t>// установка скорости обмена с приемником</w:t>
       </w:r>
     </w:p>
     <w:p>
@@ -14842,61 +14835,17 @@
           <w:szCs w:val="28"/>
           <w:lang w:eastAsia="ru-RU"/>
         </w:rPr>
-        <w:t>(A</w:t>
-      </w:r>
-      <w:proofErr w:type="gramStart"/>
-      <w:r>
-        <w:rPr>
-          <w:rFonts w:eastAsia="Times New Roman" w:cs="Times New Roman"/>
-          <w:b w:val="0"/>
-          <w:color w:val="D4D4D4"/>
+        <w:t>(A3,INPUT);</w:t>
+      </w:r>
+      <w:r>
+        <w:rPr>
+          <w:rFonts w:eastAsia="Times New Roman" w:cs="Times New Roman"/>
+          <w:b w:val="0"/>
+          <w:color w:val="6A9955"/>
           <w:szCs w:val="28"/>
           <w:lang w:eastAsia="ru-RU"/>
         </w:rPr>
-        <w:t>3,INPUT</w:t>
-      </w:r>
-      <w:proofErr w:type="gramEnd"/>
-      <w:r>
-        <w:rPr>
-          <w:rFonts w:eastAsia="Times New Roman" w:cs="Times New Roman"/>
-          <w:b w:val="0"/>
-          <w:color w:val="D4D4D4"/>
-          <w:szCs w:val="28"/>
-          <w:lang w:eastAsia="ru-RU"/>
-        </w:rPr>
-        <w:t>);</w:t>
-      </w:r>
-      <w:r>
-        <w:rPr>
-          <w:rFonts w:eastAsia="Times New Roman" w:cs="Times New Roman"/>
-          <w:b w:val="0"/>
-          <w:color w:val="6A9955"/>
-          <w:szCs w:val="28"/>
-          <w:lang w:eastAsia="ru-RU"/>
-        </w:rPr>
-        <w:t> //Подключаем </w:t>
-      </w:r>
-      <w:proofErr w:type="spellStart"/>
-      <w:r>
-        <w:rPr>
-          <w:rFonts w:eastAsia="Times New Roman" w:cs="Times New Roman"/>
-          <w:b w:val="0"/>
-          <w:color w:val="6A9955"/>
-          <w:szCs w:val="28"/>
-          <w:lang w:eastAsia="ru-RU"/>
-        </w:rPr>
-        <w:t>металлодетектор</w:t>
-      </w:r>
-      <w:proofErr w:type="spellEnd"/>
-      <w:r>
-        <w:rPr>
-          <w:rFonts w:eastAsia="Times New Roman" w:cs="Times New Roman"/>
-          <w:b w:val="0"/>
-          <w:color w:val="6A9955"/>
-          <w:szCs w:val="28"/>
-          <w:lang w:eastAsia="ru-RU"/>
-        </w:rPr>
-        <w:t> к </w:t>
+        <w:t> //Подключаем металлодетектор к </w:t>
       </w:r>
       <w:proofErr w:type="spellStart"/>
       <w:r>
@@ -15021,7 +14970,6 @@
         </w:rPr>
       </w:pPr>
       <w:proofErr w:type="spellStart"/>
-      <w:proofErr w:type="gramStart"/>
       <w:r>
         <w:rPr>
           <w:rFonts w:eastAsia="Times New Roman" w:cs="Times New Roman"/>
@@ -15043,7 +14991,6 @@
         </w:rPr>
         <w:t>(</w:t>
       </w:r>
-      <w:proofErr w:type="gramEnd"/>
       <w:r>
         <w:rPr>
           <w:rFonts w:eastAsia="Times New Roman" w:cs="Times New Roman"/>
@@ -15142,7 +15089,6 @@
         <w:t> </w:t>
       </w:r>
       <w:proofErr w:type="spellStart"/>
-      <w:proofErr w:type="gramStart"/>
       <w:r>
         <w:rPr>
           <w:rFonts w:eastAsia="Times New Roman" w:cs="Times New Roman"/>
@@ -15162,18 +15108,7 @@
           <w:szCs w:val="28"/>
           <w:lang w:eastAsia="ru-RU"/>
         </w:rPr>
-        <w:t>(</w:t>
-      </w:r>
-      <w:proofErr w:type="gramEnd"/>
-      <w:r>
-        <w:rPr>
-          <w:rFonts w:eastAsia="Times New Roman" w:cs="Times New Roman"/>
-          <w:b w:val="0"/>
-          <w:color w:val="D4D4D4"/>
-          <w:szCs w:val="28"/>
-          <w:lang w:eastAsia="ru-RU"/>
-        </w:rPr>
-        <w:t>) {</w:t>
+        <w:t>() {</w:t>
       </w:r>
     </w:p>
     <w:p>
@@ -15228,20 +15163,8 @@
           <w:szCs w:val="28"/>
           <w:lang w:eastAsia="ru-RU"/>
         </w:rPr>
-        <w:t>(A3&lt;n</w:t>
-      </w:r>
-      <w:proofErr w:type="gramStart"/>
-      <w:r>
-        <w:rPr>
-          <w:rFonts w:eastAsia="Times New Roman" w:cs="Times New Roman"/>
-          <w:b w:val="0"/>
-          <w:color w:val="D4D4D4"/>
-          <w:szCs w:val="28"/>
-          <w:lang w:eastAsia="ru-RU"/>
-        </w:rPr>
-        <w:t>)){</w:t>
-      </w:r>
-      <w:proofErr w:type="gramEnd"/>
+        <w:t>(A3&lt;n)){</w:t>
+      </w:r>
       <w:r>
         <w:rPr>
           <w:rFonts w:eastAsia="Times New Roman" w:cs="Times New Roman"/>
@@ -15307,7 +15230,6 @@
         </w:rPr>
         <w:t>(</w:t>
       </w:r>
-      <w:proofErr w:type="gramStart"/>
       <w:r>
         <w:rPr>
           <w:rFonts w:eastAsia="Times New Roman" w:cs="Times New Roman"/>
@@ -15326,18 +15248,7 @@
           <w:szCs w:val="28"/>
           <w:lang w:eastAsia="ru-RU"/>
         </w:rPr>
-        <w:t>(</w:t>
-      </w:r>
-      <w:proofErr w:type="gramEnd"/>
-      <w:r>
-        <w:rPr>
-          <w:rFonts w:eastAsia="Times New Roman" w:cs="Times New Roman"/>
-          <w:b w:val="0"/>
-          <w:color w:val="D4D4D4"/>
-          <w:szCs w:val="28"/>
-          <w:lang w:eastAsia="ru-RU"/>
-        </w:rPr>
-        <w:t>));</w:t>
+        <w:t>());</w:t>
       </w:r>
       <w:r>
         <w:rPr>
@@ -15364,7 +15275,6 @@
           <w:lang w:val="en-US" w:eastAsia="ru-RU"/>
         </w:rPr>
       </w:pPr>
-      <w:proofErr w:type="gramStart"/>
       <w:r>
         <w:rPr>
           <w:rFonts w:eastAsia="Times New Roman" w:cs="Times New Roman"/>
@@ -15385,7 +15295,6 @@
         </w:rPr>
         <w:t>(</w:t>
       </w:r>
-      <w:proofErr w:type="gramEnd"/>
       <w:r>
         <w:rPr>
           <w:rFonts w:eastAsia="Times New Roman" w:cs="Times New Roman"/>
@@ -15507,7 +15416,6 @@
         <w:t> </w:t>
       </w:r>
       <w:proofErr w:type="spellStart"/>
-      <w:proofErr w:type="gramStart"/>
       <w:r>
         <w:rPr>
           <w:rFonts w:eastAsia="Times New Roman" w:cs="Times New Roman"/>
@@ -15527,18 +15435,7 @@
           <w:szCs w:val="28"/>
           <w:lang w:val="en-US" w:eastAsia="ru-RU"/>
         </w:rPr>
-        <w:t>(</w:t>
-      </w:r>
-      <w:proofErr w:type="gramEnd"/>
-      <w:r>
-        <w:rPr>
-          <w:rFonts w:eastAsia="Times New Roman" w:cs="Times New Roman"/>
-          <w:b w:val="0"/>
-          <w:color w:val="D4D4D4"/>
-          <w:szCs w:val="28"/>
-          <w:lang w:val="en-US" w:eastAsia="ru-RU"/>
-        </w:rPr>
-        <w:t>){</w:t>
+        <w:t>(){</w:t>
       </w:r>
     </w:p>
     <w:p>
@@ -15594,7 +15491,6 @@
         <w:t> = </w:t>
       </w:r>
       <w:proofErr w:type="spellStart"/>
-      <w:proofErr w:type="gramStart"/>
       <w:r>
         <w:rPr>
           <w:rFonts w:eastAsia="Times New Roman" w:cs="Times New Roman"/>
@@ -15614,18 +15510,7 @@
           <w:szCs w:val="28"/>
           <w:lang w:val="en-US" w:eastAsia="ru-RU"/>
         </w:rPr>
-        <w:t>(</w:t>
-      </w:r>
-      <w:proofErr w:type="gramEnd"/>
-      <w:r>
-        <w:rPr>
-          <w:rFonts w:eastAsia="Times New Roman" w:cs="Times New Roman"/>
-          <w:b w:val="0"/>
-          <w:color w:val="D4D4D4"/>
-          <w:szCs w:val="28"/>
-          <w:lang w:val="en-US" w:eastAsia="ru-RU"/>
-        </w:rPr>
-        <w:t>);</w:t>
+        <w:t>();</w:t>
       </w:r>
     </w:p>
     <w:p>
@@ -15768,40 +15653,18 @@
           <w:szCs w:val="28"/>
           <w:lang w:val="en-US" w:eastAsia="ru-RU"/>
         </w:rPr>
-        <w:t>get_</w:t>
-      </w:r>
-      <w:proofErr w:type="gramStart"/>
-      <w:r>
-        <w:rPr>
-          <w:rFonts w:eastAsia="Times New Roman" w:cs="Times New Roman"/>
-          <w:b w:val="0"/>
-          <w:color w:val="DCDCAA"/>
+        <w:t>get_position</w:t>
+      </w:r>
+      <w:proofErr w:type="spellEnd"/>
+      <w:r>
+        <w:rPr>
+          <w:rFonts w:eastAsia="Times New Roman" w:cs="Times New Roman"/>
+          <w:b w:val="0"/>
+          <w:color w:val="D4D4D4"/>
           <w:szCs w:val="28"/>
           <w:lang w:val="en-US" w:eastAsia="ru-RU"/>
         </w:rPr>
-        <w:t>position</w:t>
-      </w:r>
-      <w:proofErr w:type="spellEnd"/>
-      <w:r>
-        <w:rPr>
-          <w:rFonts w:eastAsia="Times New Roman" w:cs="Times New Roman"/>
-          <w:b w:val="0"/>
-          <w:color w:val="D4D4D4"/>
-          <w:szCs w:val="28"/>
-          <w:lang w:val="en-US" w:eastAsia="ru-RU"/>
-        </w:rPr>
-        <w:t>(</w:t>
-      </w:r>
-      <w:proofErr w:type="gramEnd"/>
-      <w:r>
-        <w:rPr>
-          <w:rFonts w:eastAsia="Times New Roman" w:cs="Times New Roman"/>
-          <w:b w:val="0"/>
-          <w:color w:val="D4D4D4"/>
-          <w:szCs w:val="28"/>
-          <w:lang w:val="en-US" w:eastAsia="ru-RU"/>
-        </w:rPr>
-        <w:t>&amp;</w:t>
+        <w:t>(&amp;</w:t>
       </w:r>
       <w:proofErr w:type="spellStart"/>
       <w:r>
@@ -15891,40 +15754,18 @@
           <w:szCs w:val="28"/>
           <w:lang w:val="en-US" w:eastAsia="ru-RU"/>
         </w:rPr>
-        <w:t>get_</w:t>
-      </w:r>
-      <w:proofErr w:type="gramStart"/>
-      <w:r>
-        <w:rPr>
-          <w:rFonts w:eastAsia="Times New Roman" w:cs="Times New Roman"/>
-          <w:b w:val="0"/>
-          <w:color w:val="DCDCAA"/>
+        <w:t>get_datetime</w:t>
+      </w:r>
+      <w:proofErr w:type="spellEnd"/>
+      <w:r>
+        <w:rPr>
+          <w:rFonts w:eastAsia="Times New Roman" w:cs="Times New Roman"/>
+          <w:b w:val="0"/>
+          <w:color w:val="D4D4D4"/>
           <w:szCs w:val="28"/>
           <w:lang w:val="en-US" w:eastAsia="ru-RU"/>
         </w:rPr>
-        <w:t>datetime</w:t>
-      </w:r>
-      <w:proofErr w:type="spellEnd"/>
-      <w:r>
-        <w:rPr>
-          <w:rFonts w:eastAsia="Times New Roman" w:cs="Times New Roman"/>
-          <w:b w:val="0"/>
-          <w:color w:val="D4D4D4"/>
-          <w:szCs w:val="28"/>
-          <w:lang w:val="en-US" w:eastAsia="ru-RU"/>
-        </w:rPr>
-        <w:t>(</w:t>
-      </w:r>
-      <w:proofErr w:type="gramEnd"/>
-      <w:r>
-        <w:rPr>
-          <w:rFonts w:eastAsia="Times New Roman" w:cs="Times New Roman"/>
-          <w:b w:val="0"/>
-          <w:color w:val="D4D4D4"/>
-          <w:szCs w:val="28"/>
-          <w:lang w:val="en-US" w:eastAsia="ru-RU"/>
-        </w:rPr>
-        <w:t>&amp;date, &amp;time);</w:t>
+        <w:t>(&amp;date, &amp;time);</w:t>
       </w:r>
     </w:p>
     <w:p>
@@ -15991,29 +15832,7 @@
           <w:szCs w:val="28"/>
           <w:lang w:val="en-US" w:eastAsia="ru-RU"/>
         </w:rPr>
-        <w:t>"</w:t>
-      </w:r>
-      <w:proofErr w:type="spellStart"/>
-      <w:r>
-        <w:rPr>
-          <w:rFonts w:eastAsia="Times New Roman" w:cs="Times New Roman"/>
-          <w:b w:val="0"/>
-          <w:color w:val="CE9178"/>
-          <w:szCs w:val="28"/>
-          <w:lang w:val="en-US" w:eastAsia="ru-RU"/>
-        </w:rPr>
-        <w:t>Lat</w:t>
-      </w:r>
-      <w:proofErr w:type="spellEnd"/>
-      <w:r>
-        <w:rPr>
-          <w:rFonts w:eastAsia="Times New Roman" w:cs="Times New Roman"/>
-          <w:b w:val="0"/>
-          <w:color w:val="CE9178"/>
-          <w:szCs w:val="28"/>
-          <w:lang w:val="en-US" w:eastAsia="ru-RU"/>
-        </w:rPr>
-        <w:t>: "</w:t>
+        <w:t>"Lat: "</w:t>
       </w:r>
       <w:r>
         <w:rPr>
@@ -16628,7 +16447,6 @@
         <w:t> </w:t>
       </w:r>
       <w:proofErr w:type="spellStart"/>
-      <w:proofErr w:type="gramStart"/>
       <w:r>
         <w:rPr>
           <w:rFonts w:eastAsia="Times New Roman" w:cs="Times New Roman"/>
@@ -16648,18 +16466,7 @@
           <w:szCs w:val="28"/>
           <w:lang w:eastAsia="ru-RU"/>
         </w:rPr>
-        <w:t>(</w:t>
-      </w:r>
-      <w:proofErr w:type="gramEnd"/>
-      <w:r>
-        <w:rPr>
-          <w:rFonts w:eastAsia="Times New Roman" w:cs="Times New Roman"/>
-          <w:b w:val="0"/>
-          <w:color w:val="D4D4D4"/>
-          <w:szCs w:val="28"/>
-          <w:lang w:eastAsia="ru-RU"/>
-        </w:rPr>
-        <w:t>)</w:t>
+        <w:t>()</w:t>
       </w:r>
     </w:p>
     <w:p>
@@ -16803,7 +16610,6 @@
           <w:lang w:val="en-US" w:eastAsia="ru-RU"/>
         </w:rPr>
       </w:pPr>
-      <w:proofErr w:type="spellStart"/>
       <w:r>
         <w:rPr>
           <w:rFonts w:eastAsia="Times New Roman" w:cs="Times New Roman"/>
@@ -16814,7 +16620,6 @@
         </w:rPr>
         <w:t>int</w:t>
       </w:r>
-      <w:proofErr w:type="spellEnd"/>
       <w:r>
         <w:rPr>
           <w:rFonts w:eastAsia="Times New Roman" w:cs="Times New Roman"/>
@@ -16907,7 +16712,6 @@
           <w:lang w:val="en-US" w:eastAsia="ru-RU"/>
         </w:rPr>
       </w:pPr>
-      <w:proofErr w:type="gramStart"/>
       <w:r>
         <w:rPr>
           <w:rFonts w:eastAsia="Times New Roman" w:cs="Times New Roman"/>
@@ -16928,7 +16732,6 @@
         </w:rPr>
         <w:t>(</w:t>
       </w:r>
-      <w:proofErr w:type="gramEnd"/>
       <w:r>
         <w:rPr>
           <w:rFonts w:eastAsia="Times New Roman" w:cs="Times New Roman"/>
@@ -17030,7 +16833,6 @@
         <w:t> (</w:t>
       </w:r>
       <w:proofErr w:type="spellStart"/>
-      <w:proofErr w:type="gramStart"/>
       <w:r>
         <w:rPr>
           <w:rFonts w:eastAsia="Times New Roman" w:cs="Times New Roman"/>
@@ -17062,7 +16864,6 @@
         <w:t>encode</w:t>
       </w:r>
       <w:proofErr w:type="spellEnd"/>
-      <w:proofErr w:type="gramEnd"/>
       <w:r>
         <w:rPr>
           <w:rFonts w:eastAsia="Times New Roman" w:cs="Times New Roman"/>
@@ -17316,7 +17117,7 @@
           <w:lang w:val="en-US"/>
         </w:rPr>
       </w:pPr>
-      <w:bookmarkStart w:id="32" w:name="_Toc95754760"/>
+      <w:bookmarkStart w:id="31" w:name="_Toc95754760"/>
       <w:r>
         <w:rPr>
           <w:rFonts w:cs="Times New Roman"/>
@@ -17332,7 +17133,7 @@
         </w:rPr>
         <w:t>Приемника</w:t>
       </w:r>
-      <w:bookmarkEnd w:id="32"/>
+      <w:bookmarkEnd w:id="31"/>
     </w:p>
     <w:p>
       <w:pPr>
@@ -17383,7 +17184,6 @@
         </w:rPr>
         <w:t> </w:t>
       </w:r>
-      <w:proofErr w:type="gramStart"/>
       <w:r>
         <w:rPr>
           <w:rFonts w:eastAsia="Times New Roman" w:cs="Times New Roman"/>
@@ -17402,18 +17202,7 @@
           <w:szCs w:val="28"/>
           <w:lang w:val="en-US" w:eastAsia="ru-RU"/>
         </w:rPr>
-        <w:t>(</w:t>
-      </w:r>
-      <w:proofErr w:type="gramEnd"/>
-      <w:r>
-        <w:rPr>
-          <w:rFonts w:eastAsia="Times New Roman" w:cs="Times New Roman"/>
-          <w:b w:val="0"/>
-          <w:color w:val="D4D4D4"/>
-          <w:szCs w:val="28"/>
-          <w:lang w:val="en-US" w:eastAsia="ru-RU"/>
-        </w:rPr>
-        <w:t>){</w:t>
+        <w:t>(){</w:t>
       </w:r>
     </w:p>
     <w:p>
@@ -17664,7 +17453,6 @@
         </w:rPr>
         <w:t> </w:t>
       </w:r>
-      <w:proofErr w:type="gramStart"/>
       <w:r>
         <w:rPr>
           <w:rFonts w:eastAsia="Times New Roman" w:cs="Times New Roman"/>
@@ -17683,18 +17471,7 @@
           <w:szCs w:val="28"/>
           <w:lang w:eastAsia="ru-RU"/>
         </w:rPr>
-        <w:t>(</w:t>
-      </w:r>
-      <w:proofErr w:type="gramEnd"/>
-      <w:r>
-        <w:rPr>
-          <w:rFonts w:eastAsia="Times New Roman" w:cs="Times New Roman"/>
-          <w:b w:val="0"/>
-          <w:color w:val="D4D4D4"/>
-          <w:szCs w:val="28"/>
-          <w:lang w:eastAsia="ru-RU"/>
-        </w:rPr>
-        <w:t>){</w:t>
+        <w:t>(){</w:t>
       </w:r>
       <w:r>
         <w:rPr>
@@ -17853,6 +17630,16 @@
         </w:rPr>
         <w:t>(</w:t>
       </w:r>
+      <w:r>
+        <w:rPr>
+          <w:rFonts w:eastAsia="Times New Roman" w:cs="Times New Roman"/>
+          <w:b w:val="0"/>
+          <w:color w:val="9CDCFE"/>
+          <w:szCs w:val="28"/>
+          <w:lang w:val="en-US" w:eastAsia="ru-RU"/>
+        </w:rPr>
+        <w:t>Ser</w:t>
+      </w:r>
       <w:proofErr w:type="spellStart"/>
       <w:r>
         <w:rPr>
@@ -17860,16 +17647,6 @@
           <w:b w:val="0"/>
           <w:color w:val="9CDCFE"/>
           <w:szCs w:val="28"/>
-          <w:lang w:val="en-US" w:eastAsia="ru-RU"/>
-        </w:rPr>
-        <w:t>Ser</w:t>
-      </w:r>
-      <w:r>
-        <w:rPr>
-          <w:rFonts w:eastAsia="Times New Roman" w:cs="Times New Roman"/>
-          <w:b w:val="0"/>
-          <w:color w:val="9CDCFE"/>
-          <w:szCs w:val="28"/>
           <w:lang w:eastAsia="ru-RU"/>
         </w:rPr>
         <w:t>ialpr</w:t>
@@ -17903,20 +17680,8 @@
           <w:szCs w:val="28"/>
           <w:lang w:eastAsia="ru-RU"/>
         </w:rPr>
-        <w:t>(</w:t>
-      </w:r>
-      <w:proofErr w:type="gramStart"/>
-      <w:r>
-        <w:rPr>
-          <w:rFonts w:eastAsia="Times New Roman" w:cs="Times New Roman"/>
-          <w:b w:val="0"/>
-          <w:color w:val="D4D4D4"/>
-          <w:szCs w:val="28"/>
-          <w:lang w:eastAsia="ru-RU"/>
-        </w:rPr>
-        <w:t>)){</w:t>
-      </w:r>
-      <w:proofErr w:type="gramEnd"/>
+        <w:t>()){</w:t>
+      </w:r>
     </w:p>
     <w:p>
       <w:pPr>
@@ -18069,7 +17834,6 @@
         </w:rPr>
         <w:t>  </w:t>
       </w:r>
-      <w:proofErr w:type="gramStart"/>
       <w:r>
         <w:rPr>
           <w:rFonts w:eastAsia="Times New Roman" w:cs="Times New Roman"/>
@@ -18090,7 +17854,6 @@
         </w:rPr>
         <w:t>(</w:t>
       </w:r>
-      <w:proofErr w:type="gramEnd"/>
       <w:r>
         <w:rPr>
           <w:rFonts w:eastAsia="Times New Roman" w:cs="Times New Roman"/>
@@ -18440,7 +18203,7 @@
           <w:szCs w:val="28"/>
         </w:rPr>
       </w:pPr>
-      <w:bookmarkStart w:id="33" w:name="_Toc95754761"/>
+      <w:bookmarkStart w:id="32" w:name="_Toc95754761"/>
       <w:r>
         <w:rPr>
           <w:rFonts w:cs="Times New Roman"/>
@@ -18449,46 +18212,46 @@
         <w:lastRenderedPageBreak/>
         <w:t>Глава 5</w:t>
       </w:r>
+      <w:bookmarkEnd w:id="32"/>
+    </w:p>
+    <w:p>
+      <w:pPr>
+        <w:pStyle w:val="2"/>
+      </w:pPr>
+      <w:bookmarkStart w:id="33" w:name="_Toc95754762"/>
+      <w:r>
+        <w:t>Возможные с</w:t>
+      </w:r>
+      <w:r>
+        <w:t>феры</w:t>
+      </w:r>
+      <w:r>
+        <w:t xml:space="preserve"> применения</w:t>
+      </w:r>
+      <w:r>
+        <w:t xml:space="preserve"> методики</w:t>
+      </w:r>
       <w:bookmarkEnd w:id="33"/>
     </w:p>
     <w:p>
       <w:pPr>
-        <w:pStyle w:val="2"/>
-      </w:pPr>
-      <w:bookmarkStart w:id="34" w:name="_Toc95754762"/>
-      <w:r>
-        <w:t>Возможные с</w:t>
-      </w:r>
-      <w:r>
-        <w:t>феры</w:t>
-      </w:r>
-      <w:r>
-        <w:t xml:space="preserve"> применения</w:t>
-      </w:r>
-      <w:r>
-        <w:t xml:space="preserve"> методики</w:t>
+        <w:pStyle w:val="3"/>
+        <w:rPr>
+          <w:rFonts w:cs="Times New Roman"/>
+          <w:bCs/>
+          <w:szCs w:val="28"/>
+        </w:rPr>
+      </w:pPr>
+      <w:bookmarkStart w:id="34" w:name="_Toc95754763"/>
+      <w:r>
+        <w:rPr>
+          <w:rFonts w:cs="Times New Roman"/>
+          <w:bCs/>
+          <w:szCs w:val="28"/>
+        </w:rPr>
+        <w:t>Старательство</w:t>
       </w:r>
       <w:bookmarkEnd w:id="34"/>
-    </w:p>
-    <w:p>
-      <w:pPr>
-        <w:pStyle w:val="3"/>
-        <w:rPr>
-          <w:rFonts w:cs="Times New Roman"/>
-          <w:bCs/>
-          <w:szCs w:val="28"/>
-        </w:rPr>
-      </w:pPr>
-      <w:bookmarkStart w:id="35" w:name="_Toc95754763"/>
-      <w:r>
-        <w:rPr>
-          <w:rFonts w:cs="Times New Roman"/>
-          <w:bCs/>
-          <w:szCs w:val="28"/>
-        </w:rPr>
-        <w:t>Старательство</w:t>
-      </w:r>
-      <w:bookmarkEnd w:id="35"/>
     </w:p>
     <w:p>
       <w:pPr>
@@ -18699,7 +18462,7 @@
           <w:szCs w:val="28"/>
         </w:rPr>
       </w:pPr>
-      <w:bookmarkStart w:id="36" w:name="_Toc95754764"/>
+      <w:bookmarkStart w:id="35" w:name="_Toc95754764"/>
       <w:r>
         <w:rPr>
           <w:rFonts w:cs="Times New Roman"/>
@@ -18708,7 +18471,7 @@
         </w:rPr>
         <w:t>Промышленность</w:t>
       </w:r>
-      <w:bookmarkEnd w:id="36"/>
+      <w:bookmarkEnd w:id="35"/>
     </w:p>
     <w:p>
       <w:pPr>
@@ -18972,7 +18735,7 @@
           <w:szCs w:val="28"/>
         </w:rPr>
       </w:pPr>
-      <w:bookmarkStart w:id="37" w:name="_Toc95754765"/>
+      <w:bookmarkStart w:id="36" w:name="_Toc95754765"/>
       <w:r>
         <w:rPr>
           <w:rFonts w:cs="Times New Roman"/>
@@ -18981,7 +18744,7 @@
         </w:rPr>
         <w:t>Правоохранительные органы</w:t>
       </w:r>
-      <w:bookmarkEnd w:id="37"/>
+      <w:bookmarkEnd w:id="36"/>
     </w:p>
     <w:p>
       <w:pPr>
@@ -19096,7 +18859,7 @@
           <w:szCs w:val="28"/>
         </w:rPr>
       </w:pPr>
-      <w:bookmarkStart w:id="38" w:name="_Toc95754766"/>
+      <w:bookmarkStart w:id="37" w:name="_Toc95754766"/>
       <w:r>
         <w:rPr>
           <w:rFonts w:cs="Times New Roman"/>
@@ -19106,7 +18869,7 @@
         <w:lastRenderedPageBreak/>
         <w:t>Военное дело</w:t>
       </w:r>
-      <w:bookmarkEnd w:id="38"/>
+      <w:bookmarkEnd w:id="37"/>
     </w:p>
     <w:p>
       <w:pPr>
@@ -19267,7 +19030,7 @@
           <w:szCs w:val="28"/>
         </w:rPr>
       </w:pPr>
-      <w:bookmarkStart w:id="39" w:name="_Toc95754767"/>
+      <w:bookmarkStart w:id="38" w:name="_Toc95754767"/>
       <w:r>
         <w:rPr>
           <w:rFonts w:cs="Times New Roman"/>
@@ -19276,7 +19039,7 @@
         </w:rPr>
         <w:t>Различные профессии</w:t>
       </w:r>
-      <w:bookmarkEnd w:id="39"/>
+      <w:bookmarkEnd w:id="38"/>
     </w:p>
     <w:p>
       <w:pPr>
@@ -19427,7 +19190,7 @@
           <w:szCs w:val="28"/>
         </w:rPr>
       </w:pPr>
-      <w:bookmarkStart w:id="40" w:name="_Toc95754768"/>
+      <w:bookmarkStart w:id="39" w:name="_Toc95754768"/>
       <w:r>
         <w:rPr>
           <w:rFonts w:cs="Times New Roman"/>
@@ -19436,7 +19199,7 @@
         </w:rPr>
         <w:t>Кладоискательство</w:t>
       </w:r>
-      <w:bookmarkEnd w:id="40"/>
+      <w:bookmarkEnd w:id="39"/>
     </w:p>
     <w:p>
       <w:pPr>
@@ -19606,7 +19369,7 @@
           <w:szCs w:val="28"/>
         </w:rPr>
       </w:pPr>
-      <w:bookmarkStart w:id="41" w:name="_Toc95754769"/>
+      <w:bookmarkStart w:id="40" w:name="_Toc95754769"/>
       <w:r>
         <w:rPr>
           <w:rFonts w:cs="Times New Roman"/>
@@ -19615,7 +19378,7 @@
         </w:rPr>
         <w:t>Разное применение</w:t>
       </w:r>
-      <w:bookmarkEnd w:id="41"/>
+      <w:bookmarkEnd w:id="40"/>
     </w:p>
     <w:p>
       <w:pPr>
@@ -19724,7 +19487,7 @@
           <w:szCs w:val="28"/>
         </w:rPr>
       </w:pPr>
-      <w:bookmarkStart w:id="42" w:name="_Toc95754770"/>
+      <w:bookmarkStart w:id="41" w:name="_Toc95754770"/>
       <w:r>
         <w:rPr>
           <w:rFonts w:cs="Times New Roman"/>
@@ -19733,7 +19496,7 @@
         <w:lastRenderedPageBreak/>
         <w:t>Вывод</w:t>
       </w:r>
-      <w:bookmarkEnd w:id="42"/>
+      <w:bookmarkEnd w:id="41"/>
     </w:p>
     <w:p>
       <w:pPr>
@@ -19979,7 +19742,7 @@
           <w:szCs w:val="28"/>
         </w:rPr>
       </w:pPr>
-      <w:bookmarkStart w:id="43" w:name="_Toc95754771"/>
+      <w:bookmarkStart w:id="42" w:name="_Toc95754771"/>
       <w:r>
         <w:rPr>
           <w:rFonts w:cs="Times New Roman"/>
@@ -19988,7 +19751,7 @@
         <w:lastRenderedPageBreak/>
         <w:t>Список литературы</w:t>
       </w:r>
-      <w:bookmarkEnd w:id="43"/>
+      <w:bookmarkEnd w:id="42"/>
     </w:p>
     <w:p>
       <w:pPr>
@@ -20004,6 +19767,287 @@
           <w:szCs w:val="28"/>
         </w:rPr>
       </w:pPr>
+      <w:r>
+        <w:rPr>
+          <w:rFonts w:cs="Times New Roman"/>
+          <w:szCs w:val="28"/>
+        </w:rPr>
+        <w:t xml:space="preserve">Отдельная благодарность преподавателям колледжа ГБПОУ «КБТ», без которых данная работа не была бы написана. А именно Усачеву Сергей Сергеичу за обучение фундаментальным знаниям работы с </w:t>
+      </w:r>
+      <w:r>
+        <w:rPr>
+          <w:rFonts w:cs="Times New Roman"/>
+          <w:szCs w:val="28"/>
+        </w:rPr>
+        <w:t>микро</w:t>
+      </w:r>
+      <w:r>
+        <w:rPr>
+          <w:rFonts w:cs="Times New Roman"/>
+          <w:szCs w:val="28"/>
+        </w:rPr>
+        <w:t xml:space="preserve">контроллером </w:t>
+      </w:r>
+      <w:r>
+        <w:rPr>
+          <w:rFonts w:cs="Times New Roman"/>
+          <w:szCs w:val="28"/>
+        </w:rPr>
+        <w:t>«</w:t>
+      </w:r>
+      <w:r>
+        <w:rPr>
+          <w:rFonts w:cs="Times New Roman"/>
+          <w:szCs w:val="28"/>
+          <w:lang w:val="en-US"/>
+        </w:rPr>
+        <w:t>Arduino</w:t>
+      </w:r>
+      <w:r>
+        <w:rPr>
+          <w:rFonts w:cs="Times New Roman"/>
+          <w:szCs w:val="28"/>
+        </w:rPr>
+        <w:t xml:space="preserve">». </w:t>
+      </w:r>
+      <w:proofErr w:type="spellStart"/>
+      <w:r>
+        <w:rPr>
+          <w:rFonts w:cs="Times New Roman"/>
+          <w:szCs w:val="28"/>
+        </w:rPr>
+        <w:t>Федуковичу</w:t>
+      </w:r>
+      <w:proofErr w:type="spellEnd"/>
+      <w:r>
+        <w:rPr>
+          <w:rFonts w:cs="Times New Roman"/>
+          <w:szCs w:val="28"/>
+        </w:rPr>
+        <w:t xml:space="preserve"> Кириллу Олеговичу за курирование проекта, внесении правок и помощи в подборе комплектующих ЛА. Казакову Никите Игоревичу за базу знаний аэродинамики и основ строения БПЛА </w:t>
+      </w:r>
+      <w:proofErr w:type="spellStart"/>
+      <w:r>
+        <w:rPr>
+          <w:rFonts w:cs="Times New Roman"/>
+          <w:szCs w:val="28"/>
+        </w:rPr>
+        <w:t>мультироторного</w:t>
+      </w:r>
+      <w:proofErr w:type="spellEnd"/>
+      <w:r>
+        <w:rPr>
+          <w:rFonts w:cs="Times New Roman"/>
+          <w:szCs w:val="28"/>
+        </w:rPr>
+        <w:t xml:space="preserve"> типа.</w:t>
+      </w:r>
+    </w:p>
+    <w:p>
+      <w:pPr>
+        <w:pStyle w:val="a9"/>
+        <w:numPr>
+          <w:ilvl w:val="2"/>
+          <w:numId w:val="9"/>
+        </w:numPr>
+        <w:spacing w:line="360" w:lineRule="auto"/>
+        <w:ind w:left="284" w:hanging="284"/>
+        <w:rPr>
+          <w:rFonts w:cs="Times New Roman"/>
+          <w:szCs w:val="28"/>
+        </w:rPr>
+      </w:pPr>
+      <w:r>
+        <w:rPr>
+          <w:rFonts w:cs="Times New Roman"/>
+          <w:bCs/>
+          <w:color w:val="373A3C"/>
+          <w:szCs w:val="28"/>
+        </w:rPr>
+        <w:t>Так же в отдельную группу хотел выделить такие сайты как:</w:t>
+      </w:r>
+      <w:r>
+        <w:rPr>
+          <w:rFonts w:cs="Times New Roman"/>
+          <w:szCs w:val="28"/>
+        </w:rPr>
+        <w:t xml:space="preserve"> </w:t>
+      </w:r>
+      <w:proofErr w:type="spellStart"/>
+      <w:r>
+        <w:rPr>
+          <w:rFonts w:cs="Times New Roman"/>
+          <w:szCs w:val="28"/>
+          <w:lang w:val="en-US"/>
+        </w:rPr>
+        <w:t>habr</w:t>
+      </w:r>
+      <w:proofErr w:type="spellEnd"/>
+      <w:r>
+        <w:rPr>
+          <w:rFonts w:cs="Times New Roman"/>
+          <w:szCs w:val="28"/>
+        </w:rPr>
+        <w:t>.</w:t>
+      </w:r>
+      <w:r>
+        <w:rPr>
+          <w:rFonts w:cs="Times New Roman"/>
+          <w:szCs w:val="28"/>
+          <w:lang w:val="en-US"/>
+        </w:rPr>
+        <w:t>com</w:t>
+      </w:r>
+      <w:r>
+        <w:rPr>
+          <w:rFonts w:cs="Times New Roman"/>
+          <w:szCs w:val="28"/>
+        </w:rPr>
+        <w:t xml:space="preserve">, </w:t>
+      </w:r>
+      <w:r>
+        <w:rPr>
+          <w:rFonts w:cs="Times New Roman"/>
+          <w:szCs w:val="28"/>
+          <w:lang w:val="en-US"/>
+        </w:rPr>
+        <w:t>wiki</w:t>
+      </w:r>
+      <w:r>
+        <w:rPr>
+          <w:rFonts w:cs="Times New Roman"/>
+          <w:szCs w:val="28"/>
+        </w:rPr>
+        <w:t>.</w:t>
+      </w:r>
+      <w:proofErr w:type="spellStart"/>
+      <w:r>
+        <w:rPr>
+          <w:rFonts w:cs="Times New Roman"/>
+          <w:szCs w:val="28"/>
+          <w:lang w:val="en-US"/>
+        </w:rPr>
+        <w:t>amperka</w:t>
+      </w:r>
+      <w:proofErr w:type="spellEnd"/>
+      <w:r>
+        <w:rPr>
+          <w:rFonts w:cs="Times New Roman"/>
+          <w:szCs w:val="28"/>
+        </w:rPr>
+        <w:t xml:space="preserve">, </w:t>
+      </w:r>
+      <w:proofErr w:type="spellStart"/>
+      <w:r>
+        <w:rPr>
+          <w:rFonts w:cs="Times New Roman"/>
+          <w:szCs w:val="28"/>
+          <w:lang w:val="en-US"/>
+        </w:rPr>
+        <w:t>alexgyver</w:t>
+      </w:r>
+      <w:proofErr w:type="spellEnd"/>
+      <w:r>
+        <w:rPr>
+          <w:rFonts w:cs="Times New Roman"/>
+          <w:szCs w:val="28"/>
+        </w:rPr>
+        <w:t xml:space="preserve"> </w:t>
+      </w:r>
+      <w:r>
+        <w:rPr>
+          <w:rFonts w:cs="Times New Roman"/>
+          <w:szCs w:val="28"/>
+        </w:rPr>
+        <w:t xml:space="preserve">и другие общедоступные источники где люди </w:t>
+      </w:r>
+      <w:r>
+        <w:rPr>
+          <w:rFonts w:cs="Times New Roman"/>
+          <w:szCs w:val="28"/>
+        </w:rPr>
+        <w:t>показывают</w:t>
+      </w:r>
+      <w:r>
+        <w:rPr>
+          <w:rFonts w:cs="Times New Roman"/>
+          <w:szCs w:val="28"/>
+        </w:rPr>
+        <w:t xml:space="preserve"> сборк</w:t>
+      </w:r>
+      <w:r>
+        <w:rPr>
+          <w:rFonts w:cs="Times New Roman"/>
+          <w:szCs w:val="28"/>
+        </w:rPr>
+        <w:t>у</w:t>
+      </w:r>
+      <w:r>
+        <w:rPr>
+          <w:rFonts w:cs="Times New Roman"/>
+          <w:szCs w:val="28"/>
+        </w:rPr>
+        <w:t xml:space="preserve"> </w:t>
+      </w:r>
+      <w:r>
+        <w:rPr>
+          <w:rFonts w:cs="Times New Roman"/>
+          <w:szCs w:val="28"/>
+        </w:rPr>
+        <w:t>и</w:t>
+      </w:r>
+      <w:r>
+        <w:rPr>
+          <w:rFonts w:cs="Times New Roman"/>
+          <w:szCs w:val="28"/>
+        </w:rPr>
+        <w:t xml:space="preserve"> </w:t>
+      </w:r>
+      <w:r>
+        <w:rPr>
+          <w:rFonts w:cs="Times New Roman"/>
+          <w:szCs w:val="28"/>
+        </w:rPr>
+        <w:t xml:space="preserve">помогают с </w:t>
+      </w:r>
+      <w:r>
+        <w:rPr>
+          <w:rFonts w:cs="Times New Roman"/>
+          <w:szCs w:val="28"/>
+        </w:rPr>
+        <w:t>написанием программного кода</w:t>
+      </w:r>
+      <w:r>
+        <w:rPr>
+          <w:rFonts w:cs="Times New Roman"/>
+          <w:szCs w:val="28"/>
+        </w:rPr>
+        <w:t>, указывают на ошибки при его написании.</w:t>
+      </w:r>
+    </w:p>
+    <w:p>
+      <w:pPr>
+        <w:pStyle w:val="a9"/>
+        <w:numPr>
+          <w:ilvl w:val="2"/>
+          <w:numId w:val="9"/>
+        </w:numPr>
+        <w:spacing w:line="360" w:lineRule="auto"/>
+        <w:ind w:left="284" w:hanging="284"/>
+        <w:rPr>
+          <w:rFonts w:cs="Times New Roman"/>
+          <w:szCs w:val="28"/>
+        </w:rPr>
+      </w:pPr>
+      <w:r>
+        <w:t>Статья подробного описания миноискателя</w:t>
+      </w:r>
+      <w:r>
+        <w:t xml:space="preserve"> «Коршун»</w:t>
+      </w:r>
+      <w:r>
+        <w:t xml:space="preserve"> - </w:t>
+      </w:r>
       <w:hyperlink r:id="rId63" w:history="1">
         <w:r>
           <w:rPr>
@@ -20011,7 +20055,23 @@
             <w:rFonts w:cs="Times New Roman"/>
             <w:szCs w:val="28"/>
           </w:rPr>
-          <w:t>http://huntsmanblog.ru/novye-minoiskateli-korshun-uzhe-vooruzhenie-sapernyx-podrazdelenij-zvo/</w:t>
+          <w:t>http://hunts</w:t>
+        </w:r>
+        <w:r>
+          <w:rPr>
+            <w:rStyle w:val="ab"/>
+            <w:rFonts w:cs="Times New Roman"/>
+            <w:szCs w:val="28"/>
+          </w:rPr>
+          <w:t>m</w:t>
+        </w:r>
+        <w:r>
+          <w:rPr>
+            <w:rStyle w:val="ab"/>
+            <w:rFonts w:cs="Times New Roman"/>
+            <w:szCs w:val="28"/>
+          </w:rPr>
+          <w:t>anblog.ru/novye-minoiskateli-korshun-uzhe-vooruzhenie-sapernyx-podrazdelenij-zvo/</w:t>
         </w:r>
       </w:hyperlink>
     </w:p>
@@ -20029,6 +20089,58 @@
           <w:szCs w:val="28"/>
         </w:rPr>
       </w:pPr>
+      <w:r>
+        <w:rPr>
+          <w:rFonts w:eastAsiaTheme="majorEastAsia" w:cs="Times New Roman"/>
+          <w:bCs/>
+          <w:color w:val="000000"/>
+          <w:szCs w:val="28"/>
+        </w:rPr>
+        <w:t>Статья о с</w:t>
+      </w:r>
+      <w:r>
+        <w:rPr>
+          <w:rFonts w:eastAsiaTheme="majorEastAsia" w:cs="Times New Roman"/>
+          <w:bCs/>
+          <w:color w:val="000000"/>
+          <w:szCs w:val="28"/>
+        </w:rPr>
+        <w:t>редства</w:t>
+      </w:r>
+      <w:r>
+        <w:rPr>
+          <w:rFonts w:eastAsiaTheme="majorEastAsia" w:cs="Times New Roman"/>
+          <w:bCs/>
+          <w:color w:val="000000"/>
+          <w:szCs w:val="28"/>
+        </w:rPr>
+        <w:t>х</w:t>
+      </w:r>
+      <w:r>
+        <w:rPr>
+          <w:rFonts w:eastAsiaTheme="majorEastAsia" w:cs="Times New Roman"/>
+          <w:bCs/>
+          <w:color w:val="000000"/>
+          <w:szCs w:val="28"/>
+        </w:rPr>
+        <w:t xml:space="preserve"> инженерного вооружения Российской Армии (девяностые годы XX - начало XXI века)</w:t>
+      </w:r>
+      <w:r>
+        <w:rPr>
+          <w:rFonts w:eastAsiaTheme="majorEastAsia" w:cs="Times New Roman"/>
+          <w:bCs/>
+          <w:color w:val="000000"/>
+          <w:szCs w:val="28"/>
+        </w:rPr>
+        <w:t xml:space="preserve"> -</w:t>
+      </w:r>
+      <w:r>
+        <w:rPr>
+          <w:rFonts w:cs="Times New Roman"/>
+          <w:szCs w:val="28"/>
+        </w:rPr>
+        <w:t xml:space="preserve"> </w:t>
+      </w:r>
       <w:hyperlink r:id="rId64" w:history="1">
         <w:r>
           <w:rPr>
@@ -20036,7 +20148,23 @@
             <w:rFonts w:cs="Times New Roman"/>
             <w:szCs w:val="28"/>
           </w:rPr>
-          <w:t>http://saper.isnet.ru/texnica-2/imp-dva.html</w:t>
+          <w:t>http://saper.is</w:t>
+        </w:r>
+        <w:r>
+          <w:rPr>
+            <w:rStyle w:val="ab"/>
+            <w:rFonts w:cs="Times New Roman"/>
+            <w:szCs w:val="28"/>
+          </w:rPr>
+          <w:t>n</w:t>
+        </w:r>
+        <w:r>
+          <w:rPr>
+            <w:rStyle w:val="ab"/>
+            <w:rFonts w:cs="Times New Roman"/>
+            <w:szCs w:val="28"/>
+          </w:rPr>
+          <w:t>et.ru/texnica-2/imp-dva.html</w:t>
         </w:r>
       </w:hyperlink>
     </w:p>
@@ -20059,6 +20187,28 @@
           <w:rFonts w:cs="Times New Roman"/>
           <w:szCs w:val="28"/>
         </w:rPr>
+        <w:t>Обще информационная статья про микроконтроллер «</w:t>
+      </w:r>
+      <w:r>
+        <w:rPr>
+          <w:rFonts w:cs="Times New Roman"/>
+          <w:szCs w:val="28"/>
+          <w:lang w:val="en-US"/>
+        </w:rPr>
+        <w:t>Arduino</w:t>
+      </w:r>
+      <w:r>
+        <w:rPr>
+          <w:rFonts w:cs="Times New Roman"/>
+          <w:szCs w:val="28"/>
+        </w:rPr>
+        <w:t xml:space="preserve">» - </w:t>
+      </w:r>
+      <w:r>
+        <w:rPr>
+          <w:rFonts w:cs="Times New Roman"/>
+          <w:szCs w:val="28"/>
+        </w:rPr>
         <w:t>https://ru.wikipedia.org/wiki/Arduino</w:t>
       </w:r>
     </w:p>
@@ -20076,6 +20226,9 @@
           <w:szCs w:val="28"/>
         </w:rPr>
       </w:pPr>
+      <w:r>
+        <w:t xml:space="preserve">Статья про военные беспилотные летательные аппараты - </w:t>
+      </w:r>
       <w:hyperlink r:id="rId65" w:history="1">
         <w:r>
           <w:rPr>
@@ -20083,7 +20236,39 @@
             <w:rFonts w:eastAsiaTheme="minorEastAsia" w:cs="Times New Roman"/>
             <w:szCs w:val="28"/>
           </w:rPr>
-          <w:t>https://warbook.club/voennaya-tehnika/samolety/bpla/</w:t>
+          <w:t>https://warboo</w:t>
+        </w:r>
+        <w:r>
+          <w:rPr>
+            <w:rStyle w:val="ab"/>
+            <w:rFonts w:eastAsiaTheme="minorEastAsia" w:cs="Times New Roman"/>
+            <w:szCs w:val="28"/>
+          </w:rPr>
+          <w:t>k</w:t>
+        </w:r>
+        <w:r>
+          <w:rPr>
+            <w:rStyle w:val="ab"/>
+            <w:rFonts w:eastAsiaTheme="minorEastAsia" w:cs="Times New Roman"/>
+            <w:szCs w:val="28"/>
+          </w:rPr>
+          <w:t>.club/voennaya-tehn</w:t>
+        </w:r>
+        <w:r>
+          <w:rPr>
+            <w:rStyle w:val="ab"/>
+            <w:rFonts w:eastAsiaTheme="minorEastAsia" w:cs="Times New Roman"/>
+            <w:szCs w:val="28"/>
+          </w:rPr>
+          <w:t>i</w:t>
+        </w:r>
+        <w:r>
+          <w:rPr>
+            <w:rStyle w:val="ab"/>
+            <w:rFonts w:eastAsiaTheme="minorEastAsia" w:cs="Times New Roman"/>
+            <w:szCs w:val="28"/>
+          </w:rPr>
+          <w:t>ka/samolety/bpla/</w:t>
         </w:r>
       </w:hyperlink>
     </w:p>
@@ -20101,60 +20286,10 @@
           <w:szCs w:val="28"/>
         </w:rPr>
       </w:pPr>
+      <w:r>
+        <w:t xml:space="preserve">Выписки из книги: </w:t>
+      </w:r>
       <w:hyperlink r:id="rId66" w:history="1">
-        <w:r>
-          <w:rPr>
-            <w:rStyle w:val="ab"/>
-            <w:rFonts w:cs="Times New Roman"/>
-            <w:szCs w:val="28"/>
-          </w:rPr>
-          <w:t>https://www.studmed.ru/science/voennye-discipliny/oruzhie-i-voennaya-tehnika/aviation/unmanned</w:t>
-        </w:r>
-      </w:hyperlink>
-    </w:p>
-    <w:p>
-      <w:pPr>
-        <w:pStyle w:val="a9"/>
-        <w:numPr>
-          <w:ilvl w:val="2"/>
-          <w:numId w:val="9"/>
-        </w:numPr>
-        <w:spacing w:line="360" w:lineRule="auto"/>
-        <w:ind w:left="284" w:hanging="284"/>
-        <w:rPr>
-          <w:rStyle w:val="ab"/>
-          <w:rFonts w:cs="Times New Roman"/>
-          <w:color w:val="auto"/>
-          <w:szCs w:val="28"/>
-          <w:u w:val="none"/>
-        </w:rPr>
-      </w:pPr>
-      <w:hyperlink r:id="rId67" w:history="1">
-        <w:r>
-          <w:rPr>
-            <w:rStyle w:val="ab"/>
-            <w:rFonts w:cs="Times New Roman"/>
-            <w:szCs w:val="28"/>
-          </w:rPr>
-          <w:t>https://ru.wikipedia.org/wiki/%D0%9C%D0%B5%D1%82%D0%B0%D0%BB%D0%BB%D0%BE%D0%B8%D1%81%D0%BA%D0%B0%D1%82%D0%B5%D0%BB%D1%8C</w:t>
-        </w:r>
-      </w:hyperlink>
-    </w:p>
-    <w:p>
-      <w:pPr>
-        <w:pStyle w:val="a9"/>
-        <w:numPr>
-          <w:ilvl w:val="2"/>
-          <w:numId w:val="9"/>
-        </w:numPr>
-        <w:spacing w:line="360" w:lineRule="auto"/>
-        <w:ind w:left="284" w:hanging="284"/>
-        <w:rPr>
-          <w:rFonts w:cs="Times New Roman"/>
-          <w:szCs w:val="28"/>
-        </w:rPr>
-      </w:pPr>
-      <w:hyperlink r:id="rId68" w:history="1">
         <w:r>
           <w:rPr>
             <w:rStyle w:val="ab"/>
@@ -20164,7 +20299,7 @@
             <w:szCs w:val="28"/>
             <w:u w:val="none"/>
           </w:rPr>
-          <w:t>Ганин С.М. и др. «Беспилотные летательные аппараты</w:t>
+          <w:t>«Беспилотные летательные аппараты</w:t>
         </w:r>
       </w:hyperlink>
       <w:r>
@@ -20174,6 +20309,22 @@
           <w:szCs w:val="28"/>
         </w:rPr>
         <w:t>»</w:t>
+      </w:r>
+      <w:r>
+        <w:rPr>
+          <w:rFonts w:cs="Times New Roman"/>
+          <w:bCs/>
+          <w:szCs w:val="28"/>
+        </w:rPr>
+        <w:t xml:space="preserve"> </w:t>
+      </w:r>
+      <w:r>
+        <w:rPr>
+          <w:rFonts w:cs="Times New Roman"/>
+          <w:bCs/>
+          <w:szCs w:val="28"/>
+        </w:rPr>
+        <w:t>Ганин С.М. и др.</w:t>
       </w:r>
     </w:p>
     <w:p>
@@ -20190,8 +20341,13 @@
           <w:szCs w:val="28"/>
         </w:rPr>
       </w:pPr>
-      <w:hyperlink r:id="rId69" w:history="1">
-        <w:proofErr w:type="spellStart"/>
+      <w:r>
+        <w:t>Выписки из книги</w:t>
+      </w:r>
+      <w:r>
+        <w:t xml:space="preserve">: </w:t>
+      </w:r>
+      <w:hyperlink r:id="rId67" w:history="1">
         <w:r>
           <w:rPr>
             <w:rStyle w:val="ab"/>
@@ -20201,9 +20357,90 @@
             <w:szCs w:val="28"/>
             <w:u w:val="none"/>
           </w:rPr>
-          <w:t>Гребеников</w:t>
+          <w:t>«Общие виды и характеристики беспилотных летательных аппаратов</w:t>
         </w:r>
-        <w:proofErr w:type="spellEnd"/>
+      </w:hyperlink>
+      <w:r>
+        <w:rPr>
+          <w:rFonts w:cs="Times New Roman"/>
+          <w:bCs/>
+          <w:color w:val="373A3C"/>
+          <w:szCs w:val="28"/>
+        </w:rPr>
+        <w:t>»</w:t>
+      </w:r>
+      <w:r>
+        <w:rPr>
+          <w:rFonts w:cs="Times New Roman"/>
+          <w:bCs/>
+          <w:color w:val="373A3C"/>
+          <w:szCs w:val="28"/>
+        </w:rPr>
+        <w:t xml:space="preserve"> </w:t>
+      </w:r>
+      <w:proofErr w:type="spellStart"/>
+      <w:r>
+        <w:rPr>
+          <w:rFonts w:cs="Times New Roman"/>
+          <w:bCs/>
+          <w:color w:val="373A3C"/>
+          <w:szCs w:val="28"/>
+        </w:rPr>
+        <w:t>Гребеников</w:t>
+      </w:r>
+      <w:proofErr w:type="spellEnd"/>
+      <w:r>
+        <w:rPr>
+          <w:rFonts w:cs="Times New Roman"/>
+          <w:bCs/>
+          <w:color w:val="373A3C"/>
+          <w:szCs w:val="28"/>
+        </w:rPr>
+        <w:t xml:space="preserve"> А.Г., </w:t>
+      </w:r>
+      <w:proofErr w:type="spellStart"/>
+      <w:r>
+        <w:rPr>
+          <w:rFonts w:cs="Times New Roman"/>
+          <w:bCs/>
+          <w:color w:val="373A3C"/>
+          <w:szCs w:val="28"/>
+        </w:rPr>
+        <w:t>Мялица</w:t>
+      </w:r>
+      <w:proofErr w:type="spellEnd"/>
+      <w:r>
+        <w:rPr>
+          <w:rFonts w:cs="Times New Roman"/>
+          <w:bCs/>
+          <w:color w:val="373A3C"/>
+          <w:szCs w:val="28"/>
+        </w:rPr>
+        <w:t xml:space="preserve"> А.К., Парфенюк В.В. и др.</w:t>
+      </w:r>
+    </w:p>
+    <w:p>
+      <w:pPr>
+        <w:pStyle w:val="a9"/>
+        <w:numPr>
+          <w:ilvl w:val="2"/>
+          <w:numId w:val="9"/>
+        </w:numPr>
+        <w:spacing w:line="360" w:lineRule="auto"/>
+        <w:ind w:left="284" w:hanging="284"/>
+        <w:rPr>
+          <w:rFonts w:cs="Times New Roman"/>
+          <w:szCs w:val="28"/>
+        </w:rPr>
+      </w:pPr>
+      <w:r>
+        <w:lastRenderedPageBreak/>
+        <w:t>Выписки из книги</w:t>
+      </w:r>
+      <w:r>
+        <w:t xml:space="preserve">: </w:t>
+      </w:r>
+      <w:hyperlink r:id="rId68" w:history="1">
         <w:r>
           <w:rPr>
             <w:rStyle w:val="ab"/>
@@ -20213,31 +20450,7 @@
             <w:szCs w:val="28"/>
             <w:u w:val="none"/>
           </w:rPr>
-          <w:t xml:space="preserve"> А.Г., </w:t>
-        </w:r>
-        <w:proofErr w:type="spellStart"/>
-        <w:r>
-          <w:rPr>
-            <w:rStyle w:val="ab"/>
-            <w:rFonts w:cs="Times New Roman"/>
-            <w:bCs/>
-            <w:color w:val="333333"/>
-            <w:szCs w:val="28"/>
-            <w:u w:val="none"/>
-          </w:rPr>
-          <w:t>Мялица</w:t>
-        </w:r>
-        <w:proofErr w:type="spellEnd"/>
-        <w:r>
-          <w:rPr>
-            <w:rStyle w:val="ab"/>
-            <w:rFonts w:cs="Times New Roman"/>
-            <w:bCs/>
-            <w:color w:val="333333"/>
-            <w:szCs w:val="28"/>
-            <w:u w:val="none"/>
-          </w:rPr>
-          <w:t xml:space="preserve"> А.К., Парфенюк В.В. и др. «Общие виды и характеристики беспилотных летательных аппаратов</w:t>
+          <w:t>«Исследование характеристик радиоканала связи с беспилотными летательными аппаратами</w:t>
         </w:r>
       </w:hyperlink>
       <w:r>
@@ -20248,6 +20461,35 @@
           <w:szCs w:val="28"/>
         </w:rPr>
         <w:t>»</w:t>
+      </w:r>
+      <w:r>
+        <w:rPr>
+          <w:rFonts w:cs="Times New Roman"/>
+          <w:bCs/>
+          <w:color w:val="373A3C"/>
+          <w:szCs w:val="28"/>
+        </w:rPr>
+        <w:t xml:space="preserve"> </w:t>
+      </w:r>
+      <w:proofErr w:type="spellStart"/>
+      <w:r>
+        <w:rPr>
+          <w:rFonts w:cs="Times New Roman"/>
+          <w:bCs/>
+          <w:color w:val="373A3C"/>
+          <w:szCs w:val="28"/>
+        </w:rPr>
+        <w:t>Полынкин</w:t>
+      </w:r>
+      <w:proofErr w:type="spellEnd"/>
+      <w:r>
+        <w:rPr>
+          <w:rFonts w:cs="Times New Roman"/>
+          <w:bCs/>
+          <w:color w:val="373A3C"/>
+          <w:szCs w:val="28"/>
+        </w:rPr>
+        <w:t xml:space="preserve"> А.В., Ле Х.Т.</w:t>
       </w:r>
     </w:p>
     <w:p>
@@ -20264,56 +20506,9 @@
           <w:szCs w:val="28"/>
         </w:rPr>
       </w:pPr>
-      <w:hyperlink r:id="rId70" w:history="1">
-        <w:proofErr w:type="spellStart"/>
-        <w:r>
-          <w:rPr>
-            <w:rStyle w:val="ab"/>
-            <w:rFonts w:cs="Times New Roman"/>
-            <w:bCs/>
-            <w:color w:val="333333"/>
-            <w:szCs w:val="28"/>
-            <w:u w:val="none"/>
-          </w:rPr>
-          <w:t>Полынкин</w:t>
-        </w:r>
-        <w:proofErr w:type="spellEnd"/>
-        <w:r>
-          <w:rPr>
-            <w:rStyle w:val="ab"/>
-            <w:rFonts w:cs="Times New Roman"/>
-            <w:bCs/>
-            <w:color w:val="333333"/>
-            <w:szCs w:val="28"/>
-            <w:u w:val="none"/>
-          </w:rPr>
-          <w:t xml:space="preserve"> А.В., </w:t>
-        </w:r>
-        <w:proofErr w:type="spellStart"/>
-        <w:r>
-          <w:rPr>
-            <w:rStyle w:val="ab"/>
-            <w:rFonts w:cs="Times New Roman"/>
-            <w:bCs/>
-            <w:color w:val="333333"/>
-            <w:szCs w:val="28"/>
-            <w:u w:val="none"/>
-          </w:rPr>
-          <w:t>Ле</w:t>
-        </w:r>
-        <w:proofErr w:type="spellEnd"/>
-        <w:r>
-          <w:rPr>
-            <w:rStyle w:val="ab"/>
-            <w:rFonts w:cs="Times New Roman"/>
-            <w:bCs/>
-            <w:color w:val="333333"/>
-            <w:szCs w:val="28"/>
-            <w:u w:val="none"/>
-          </w:rPr>
-          <w:t xml:space="preserve"> Х.Т. «Исследование характеристик радиоканала связи с беспилотными летательными аппаратами</w:t>
-        </w:r>
-      </w:hyperlink>
+      <w:r>
+        <w:t>Выписки из книги</w:t>
+      </w:r>
       <w:r>
         <w:rPr>
           <w:rFonts w:cs="Times New Roman"/>
@@ -20321,98 +20516,40 @@
           <w:color w:val="373A3C"/>
           <w:szCs w:val="28"/>
         </w:rPr>
-        <w:t>»</w:t>
+        <w:t xml:space="preserve">: </w:t>
+      </w:r>
+      <w:r>
+        <w:rPr>
+          <w:rFonts w:cs="Times New Roman"/>
+          <w:szCs w:val="28"/>
+        </w:rPr>
+        <w:t>«Металлоискатели». 2003г</w:t>
+      </w:r>
+      <w:r>
+        <w:rPr>
+          <w:rFonts w:cs="Times New Roman"/>
+          <w:szCs w:val="28"/>
+        </w:rPr>
+        <w:t xml:space="preserve"> </w:t>
+      </w:r>
+      <w:r>
+        <w:rPr>
+          <w:rFonts w:cs="Times New Roman"/>
+          <w:szCs w:val="28"/>
+        </w:rPr>
+        <w:t>Мельник М.М.</w:t>
       </w:r>
     </w:p>
     <w:p>
       <w:pPr>
         <w:pStyle w:val="a9"/>
-        <w:numPr>
-          <w:ilvl w:val="2"/>
-          <w:numId w:val="9"/>
-        </w:numPr>
         <w:spacing w:line="360" w:lineRule="auto"/>
-        <w:ind w:left="284" w:hanging="284"/>
-        <w:rPr>
-          <w:rFonts w:cs="Times New Roman"/>
-          <w:szCs w:val="28"/>
-        </w:rPr>
-      </w:pPr>
-      <w:r>
-        <w:rPr>
-          <w:rFonts w:cs="Times New Roman"/>
-          <w:bCs/>
-          <w:color w:val="373A3C"/>
-          <w:szCs w:val="28"/>
-        </w:rPr>
-        <w:t xml:space="preserve"> </w:t>
-      </w:r>
-      <w:hyperlink r:id="rId71" w:history="1">
-        <w:proofErr w:type="spellStart"/>
-        <w:r>
-          <w:rPr>
-            <w:rStyle w:val="ab"/>
-            <w:rFonts w:cs="Times New Roman"/>
-            <w:bCs/>
-            <w:color w:val="333333"/>
-            <w:szCs w:val="28"/>
-            <w:u w:val="none"/>
-          </w:rPr>
-          <w:t>Слюсар</w:t>
-        </w:r>
-        <w:proofErr w:type="spellEnd"/>
-        <w:r>
-          <w:rPr>
-            <w:rStyle w:val="ab"/>
-            <w:rFonts w:cs="Times New Roman"/>
-            <w:bCs/>
-            <w:color w:val="333333"/>
-            <w:szCs w:val="28"/>
-            <w:u w:val="none"/>
-          </w:rPr>
-          <w:t xml:space="preserve"> В. «Передача данных с борта беспилотного летательного аппарата (БПЛА)</w:t>
-        </w:r>
-      </w:hyperlink>
-      <w:r>
-        <w:rPr>
-          <w:rFonts w:cs="Times New Roman"/>
-          <w:bCs/>
-          <w:color w:val="373A3C"/>
-          <w:szCs w:val="28"/>
-        </w:rPr>
-        <w:t>»</w:t>
-      </w:r>
-    </w:p>
-    <w:p>
-      <w:pPr>
-        <w:pStyle w:val="a9"/>
-        <w:numPr>
-          <w:ilvl w:val="2"/>
-          <w:numId w:val="9"/>
-        </w:numPr>
-        <w:spacing w:line="360" w:lineRule="auto"/>
-        <w:ind w:left="284" w:hanging="284"/>
-        <w:rPr>
-          <w:rFonts w:cs="Times New Roman"/>
-          <w:szCs w:val="28"/>
-        </w:rPr>
-      </w:pPr>
-      <w:r>
-        <w:rPr>
-          <w:rFonts w:cs="Times New Roman"/>
-          <w:bCs/>
-          <w:color w:val="373A3C"/>
-          <w:szCs w:val="28"/>
-        </w:rPr>
-        <w:t xml:space="preserve"> </w:t>
-      </w:r>
-      <w:r>
-        <w:rPr>
-          <w:rFonts w:cs="Times New Roman"/>
-          <w:szCs w:val="28"/>
-        </w:rPr>
-        <w:t>Мельник М.М. «Металлоискатели». 2003г</w:t>
-      </w:r>
+        <w:ind w:left="284"/>
+        <w:rPr>
+          <w:rFonts w:cs="Times New Roman"/>
+          <w:szCs w:val="28"/>
+        </w:rPr>
+      </w:pPr>
     </w:p>
     <w:p>
       <w:pPr>
@@ -20473,8 +20610,8 @@
       </w:pPr>
     </w:p>
     <w:sectPr>
-      <w:footerReference w:type="default" r:id="rId72"/>
-      <w:footerReference w:type="first" r:id="rId73"/>
+      <w:footerReference w:type="default" r:id="rId69"/>
+      <w:footerReference w:type="first" r:id="rId70"/>
       <w:pgSz w:w="11906" w:h="16838"/>
       <w:pgMar w:top="1701" w:right="1701" w:bottom="1701" w:left="1701" w:header="709" w:footer="709" w:gutter="0"/>
       <w:cols w:space="708"/>
@@ -20486,7 +20623,7 @@
 </file>
 
 <file path=word/endnotes.xml><?xml version="1.0" encoding="utf-8"?>
-<w:endnotes xmlns:wpc="http://schemas.microsoft.com/office/word/2010/wordprocessingCanvas" xmlns:cx="http://schemas.microsoft.com/office/drawing/2014/chartex" xmlns:cx1="http://schemas.microsoft.com/office/drawing/2015/9/8/chartex" xmlns:mc="http://schemas.openxmlformats.org/markup-compatibility/2006" xmlns:o="urn:schemas-microsoft-com:office:office" xmlns:r="http://schemas.openxmlformats.org/officeDocument/2006/relationships" xmlns:m="http://schemas.openxmlformats.org/officeDocument/2006/math" xmlns:v="urn:schemas-microsoft-com:vml" xmlns:wp14="http://schemas.microsoft.com/office/word/2010/wordprocessingDrawing" xmlns:wp="http://schemas.openxmlformats.org/drawingml/2006/wordprocessingDrawing" xmlns:w10="urn:schemas-microsoft-com:office:word" xmlns:w="http://schemas.openxmlformats.org/wordprocessingml/2006/main" xmlns:w14="http://schemas.microsoft.com/office/word/2010/wordml" xmlns:w15="http://schemas.microsoft.com/office/word/2012/wordml" xmlns:w16se="http://schemas.microsoft.com/office/word/2015/wordml/symex" xmlns:wpg="http://schemas.microsoft.com/office/word/2010/wordprocessingGroup" xmlns:wpi="http://schemas.microsoft.com/office/word/2010/wordprocessingInk" xmlns:wne="http://schemas.microsoft.com/office/word/2006/wordml" xmlns:wps="http://schemas.microsoft.com/office/word/2010/wordprocessingShape" mc:Ignorable="w14 w15 w16se wp14">
+<w:endnotes xmlns:wpc="http://schemas.microsoft.com/office/word/2010/wordprocessingCanvas" xmlns:cx="http://schemas.microsoft.com/office/drawing/2014/chartex" xmlns:cx1="http://schemas.microsoft.com/office/drawing/2015/9/8/chartex" xmlns:cx2="http://schemas.microsoft.com/office/drawing/2015/10/21/chartex" xmlns:cx3="http://schemas.microsoft.com/office/drawing/2016/5/9/chartex" xmlns:cx4="http://schemas.microsoft.com/office/drawing/2016/5/10/chartex" xmlns:cx5="http://schemas.microsoft.com/office/drawing/2016/5/11/chartex" xmlns:cx6="http://schemas.microsoft.com/office/drawing/2016/5/12/chartex" xmlns:cx7="http://schemas.microsoft.com/office/drawing/2016/5/13/chartex" xmlns:cx8="http://schemas.microsoft.com/office/drawing/2016/5/14/chartex" xmlns:mc="http://schemas.openxmlformats.org/markup-compatibility/2006" xmlns:aink="http://schemas.microsoft.com/office/drawing/2016/ink" xmlns:am3d="http://schemas.microsoft.com/office/drawing/2017/model3d" xmlns:o="urn:schemas-microsoft-com:office:office" xmlns:r="http://schemas.openxmlformats.org/officeDocument/2006/relationships" xmlns:m="http://schemas.openxmlformats.org/officeDocument/2006/math" xmlns:v="urn:schemas-microsoft-com:vml" xmlns:wp14="http://schemas.microsoft.com/office/word/2010/wordprocessingDrawing" xmlns:wp="http://schemas.openxmlformats.org/drawingml/2006/wordprocessingDrawing" xmlns:w10="urn:schemas-microsoft-com:office:word" xmlns:w="http://schemas.openxmlformats.org/wordprocessingml/2006/main" xmlns:w14="http://schemas.microsoft.com/office/word/2010/wordml" xmlns:w15="http://schemas.microsoft.com/office/word/2012/wordml" xmlns:w16cex="http://schemas.microsoft.com/office/word/2018/wordml/cex" xmlns:w16cid="http://schemas.microsoft.com/office/word/2016/wordml/cid" xmlns:w16="http://schemas.microsoft.com/office/word/2018/wordml" xmlns:w16se="http://schemas.microsoft.com/office/word/2015/wordml/symex" xmlns:wpg="http://schemas.microsoft.com/office/word/2010/wordprocessingGroup" xmlns:wpi="http://schemas.microsoft.com/office/word/2010/wordprocessingInk" xmlns:wne="http://schemas.microsoft.com/office/word/2006/wordml" xmlns:wps="http://schemas.microsoft.com/office/word/2010/wordprocessingShape" mc:Ignorable="w14 w15 w16se w16cid w16 w16cex wp14">
   <w:endnote w:type="separator" w:id="-1">
     <w:p>
       <w:pPr>
@@ -20511,7 +20648,7 @@
 </file>
 
 <file path=word/footer1.xml><?xml version="1.0" encoding="utf-8"?>
-<w:ftr xmlns:wpc="http://schemas.microsoft.com/office/word/2010/wordprocessingCanvas" xmlns:cx="http://schemas.microsoft.com/office/drawing/2014/chartex" xmlns:cx1="http://schemas.microsoft.com/office/drawing/2015/9/8/chartex" xmlns:mc="http://schemas.openxmlformats.org/markup-compatibility/2006" xmlns:o="urn:schemas-microsoft-com:office:office" xmlns:r="http://schemas.openxmlformats.org/officeDocument/2006/relationships" xmlns:m="http://schemas.openxmlformats.org/officeDocument/2006/math" xmlns:v="urn:schemas-microsoft-com:vml" xmlns:wp14="http://schemas.microsoft.com/office/word/2010/wordprocessingDrawing" xmlns:wp="http://schemas.openxmlformats.org/drawingml/2006/wordprocessingDrawing" xmlns:w10="urn:schemas-microsoft-com:office:word" xmlns:w="http://schemas.openxmlformats.org/wordprocessingml/2006/main" xmlns:w14="http://schemas.microsoft.com/office/word/2010/wordml" xmlns:w15="http://schemas.microsoft.com/office/word/2012/wordml" xmlns:w16se="http://schemas.microsoft.com/office/word/2015/wordml/symex" xmlns:wpg="http://schemas.microsoft.com/office/word/2010/wordprocessingGroup" xmlns:wpi="http://schemas.microsoft.com/office/word/2010/wordprocessingInk" xmlns:wne="http://schemas.microsoft.com/office/word/2006/wordml" xmlns:wps="http://schemas.microsoft.com/office/word/2010/wordprocessingShape" mc:Ignorable="w14 w15 w16se wp14">
+<w:ftr xmlns:wpc="http://schemas.microsoft.com/office/word/2010/wordprocessingCanvas" xmlns:cx="http://schemas.microsoft.com/office/drawing/2014/chartex" xmlns:cx1="http://schemas.microsoft.com/office/drawing/2015/9/8/chartex" xmlns:cx2="http://schemas.microsoft.com/office/drawing/2015/10/21/chartex" xmlns:cx3="http://schemas.microsoft.com/office/drawing/2016/5/9/chartex" xmlns:cx4="http://schemas.microsoft.com/office/drawing/2016/5/10/chartex" xmlns:cx5="http://schemas.microsoft.com/office/drawing/2016/5/11/chartex" xmlns:cx6="http://schemas.microsoft.com/office/drawing/2016/5/12/chartex" xmlns:cx7="http://schemas.microsoft.com/office/drawing/2016/5/13/chartex" xmlns:cx8="http://schemas.microsoft.com/office/drawing/2016/5/14/chartex" xmlns:mc="http://schemas.openxmlformats.org/markup-compatibility/2006" xmlns:aink="http://schemas.microsoft.com/office/drawing/2016/ink" xmlns:am3d="http://schemas.microsoft.com/office/drawing/2017/model3d" xmlns:o="urn:schemas-microsoft-com:office:office" xmlns:r="http://schemas.openxmlformats.org/officeDocument/2006/relationships" xmlns:m="http://schemas.openxmlformats.org/officeDocument/2006/math" xmlns:v="urn:schemas-microsoft-com:vml" xmlns:wp14="http://schemas.microsoft.com/office/word/2010/wordprocessingDrawing" xmlns:wp="http://schemas.openxmlformats.org/drawingml/2006/wordprocessingDrawing" xmlns:w10="urn:schemas-microsoft-com:office:word" xmlns:w="http://schemas.openxmlformats.org/wordprocessingml/2006/main" xmlns:w14="http://schemas.microsoft.com/office/word/2010/wordml" xmlns:w15="http://schemas.microsoft.com/office/word/2012/wordml" xmlns:w16cex="http://schemas.microsoft.com/office/word/2018/wordml/cex" xmlns:w16cid="http://schemas.microsoft.com/office/word/2016/wordml/cid" xmlns:w16="http://schemas.microsoft.com/office/word/2018/wordml" xmlns:w16se="http://schemas.microsoft.com/office/word/2015/wordml/symex" xmlns:wpg="http://schemas.microsoft.com/office/word/2010/wordprocessingGroup" xmlns:wpi="http://schemas.microsoft.com/office/word/2010/wordprocessingInk" xmlns:wne="http://schemas.microsoft.com/office/word/2006/wordml" xmlns:wps="http://schemas.microsoft.com/office/word/2010/wordprocessingShape" mc:Ignorable="w14 w15 w16se w16cid w16 w16cex wp14">
   <w:sdt>
     <w:sdtPr>
       <w:id w:val="-1620061325"/>
@@ -20557,7 +20694,7 @@
 </file>
 
 <file path=word/footer2.xml><?xml version="1.0" encoding="utf-8"?>
-<w:ftr xmlns:wpc="http://schemas.microsoft.com/office/word/2010/wordprocessingCanvas" xmlns:cx="http://schemas.microsoft.com/office/drawing/2014/chartex" xmlns:cx1="http://schemas.microsoft.com/office/drawing/2015/9/8/chartex" xmlns:mc="http://schemas.openxmlformats.org/markup-compatibility/2006" xmlns:o="urn:schemas-microsoft-com:office:office" xmlns:r="http://schemas.openxmlformats.org/officeDocument/2006/relationships" xmlns:m="http://schemas.openxmlformats.org/officeDocument/2006/math" xmlns:v="urn:schemas-microsoft-com:vml" xmlns:wp14="http://schemas.microsoft.com/office/word/2010/wordprocessingDrawing" xmlns:wp="http://schemas.openxmlformats.org/drawingml/2006/wordprocessingDrawing" xmlns:w10="urn:schemas-microsoft-com:office:word" xmlns:w="http://schemas.openxmlformats.org/wordprocessingml/2006/main" xmlns:w14="http://schemas.microsoft.com/office/word/2010/wordml" xmlns:w15="http://schemas.microsoft.com/office/word/2012/wordml" xmlns:w16se="http://schemas.microsoft.com/office/word/2015/wordml/symex" xmlns:wpg="http://schemas.microsoft.com/office/word/2010/wordprocessingGroup" xmlns:wpi="http://schemas.microsoft.com/office/word/2010/wordprocessingInk" xmlns:wne="http://schemas.microsoft.com/office/word/2006/wordml" xmlns:wps="http://schemas.microsoft.com/office/word/2010/wordprocessingShape" mc:Ignorable="w14 w15 w16se wp14">
+<w:ftr xmlns:wpc="http://schemas.microsoft.com/office/word/2010/wordprocessingCanvas" xmlns:cx="http://schemas.microsoft.com/office/drawing/2014/chartex" xmlns:cx1="http://schemas.microsoft.com/office/drawing/2015/9/8/chartex" xmlns:cx2="http://schemas.microsoft.com/office/drawing/2015/10/21/chartex" xmlns:cx3="http://schemas.microsoft.com/office/drawing/2016/5/9/chartex" xmlns:cx4="http://schemas.microsoft.com/office/drawing/2016/5/10/chartex" xmlns:cx5="http://schemas.microsoft.com/office/drawing/2016/5/11/chartex" xmlns:cx6="http://schemas.microsoft.com/office/drawing/2016/5/12/chartex" xmlns:cx7="http://schemas.microsoft.com/office/drawing/2016/5/13/chartex" xmlns:cx8="http://schemas.microsoft.com/office/drawing/2016/5/14/chartex" xmlns:mc="http://schemas.openxmlformats.org/markup-compatibility/2006" xmlns:aink="http://schemas.microsoft.com/office/drawing/2016/ink" xmlns:am3d="http://schemas.microsoft.com/office/drawing/2017/model3d" xmlns:o="urn:schemas-microsoft-com:office:office" xmlns:r="http://schemas.openxmlformats.org/officeDocument/2006/relationships" xmlns:m="http://schemas.openxmlformats.org/officeDocument/2006/math" xmlns:v="urn:schemas-microsoft-com:vml" xmlns:wp14="http://schemas.microsoft.com/office/word/2010/wordprocessingDrawing" xmlns:wp="http://schemas.openxmlformats.org/drawingml/2006/wordprocessingDrawing" xmlns:w10="urn:schemas-microsoft-com:office:word" xmlns:w="http://schemas.openxmlformats.org/wordprocessingml/2006/main" xmlns:w14="http://schemas.microsoft.com/office/word/2010/wordml" xmlns:w15="http://schemas.microsoft.com/office/word/2012/wordml" xmlns:w16cex="http://schemas.microsoft.com/office/word/2018/wordml/cex" xmlns:w16cid="http://schemas.microsoft.com/office/word/2016/wordml/cid" xmlns:w16="http://schemas.microsoft.com/office/word/2018/wordml" xmlns:w16se="http://schemas.microsoft.com/office/word/2015/wordml/symex" xmlns:wpg="http://schemas.microsoft.com/office/word/2010/wordprocessingGroup" xmlns:wpi="http://schemas.microsoft.com/office/word/2010/wordprocessingInk" xmlns:wne="http://schemas.microsoft.com/office/word/2006/wordml" xmlns:wps="http://schemas.microsoft.com/office/word/2010/wordprocessingShape" mc:Ignorable="w14 w15 w16se w16cid w16 w16cex wp14">
   <w:p>
     <w:pPr>
       <w:pStyle w:val="a5"/>
@@ -20571,7 +20708,7 @@
 </file>
 
 <file path=word/footnotes.xml><?xml version="1.0" encoding="utf-8"?>
-<w:footnotes xmlns:wpc="http://schemas.microsoft.com/office/word/2010/wordprocessingCanvas" xmlns:cx="http://schemas.microsoft.com/office/drawing/2014/chartex" xmlns:cx1="http://schemas.microsoft.com/office/drawing/2015/9/8/chartex" xmlns:mc="http://schemas.openxmlformats.org/markup-compatibility/2006" xmlns:o="urn:schemas-microsoft-com:office:office" xmlns:r="http://schemas.openxmlformats.org/officeDocument/2006/relationships" xmlns:m="http://schemas.openxmlformats.org/officeDocument/2006/math" xmlns:v="urn:schemas-microsoft-com:vml" xmlns:wp14="http://schemas.microsoft.com/office/word/2010/wordprocessingDrawing" xmlns:wp="http://schemas.openxmlformats.org/drawingml/2006/wordprocessingDrawing" xmlns:w10="urn:schemas-microsoft-com:office:word" xmlns:w="http://schemas.openxmlformats.org/wordprocessingml/2006/main" xmlns:w14="http://schemas.microsoft.com/office/word/2010/wordml" xmlns:w15="http://schemas.microsoft.com/office/word/2012/wordml" xmlns:w16se="http://schemas.microsoft.com/office/word/2015/wordml/symex" xmlns:wpg="http://schemas.microsoft.com/office/word/2010/wordprocessingGroup" xmlns:wpi="http://schemas.microsoft.com/office/word/2010/wordprocessingInk" xmlns:wne="http://schemas.microsoft.com/office/word/2006/wordml" xmlns:wps="http://schemas.microsoft.com/office/word/2010/wordprocessingShape" mc:Ignorable="w14 w15 w16se wp14">
+<w:footnotes xmlns:wpc="http://schemas.microsoft.com/office/word/2010/wordprocessingCanvas" xmlns:cx="http://schemas.microsoft.com/office/drawing/2014/chartex" xmlns:cx1="http://schemas.microsoft.com/office/drawing/2015/9/8/chartex" xmlns:cx2="http://schemas.microsoft.com/office/drawing/2015/10/21/chartex" xmlns:cx3="http://schemas.microsoft.com/office/drawing/2016/5/9/chartex" xmlns:cx4="http://schemas.microsoft.com/office/drawing/2016/5/10/chartex" xmlns:cx5="http://schemas.microsoft.com/office/drawing/2016/5/11/chartex" xmlns:cx6="http://schemas.microsoft.com/office/drawing/2016/5/12/chartex" xmlns:cx7="http://schemas.microsoft.com/office/drawing/2016/5/13/chartex" xmlns:cx8="http://schemas.microsoft.com/office/drawing/2016/5/14/chartex" xmlns:mc="http://schemas.openxmlformats.org/markup-compatibility/2006" xmlns:aink="http://schemas.microsoft.com/office/drawing/2016/ink" xmlns:am3d="http://schemas.microsoft.com/office/drawing/2017/model3d" xmlns:o="urn:schemas-microsoft-com:office:office" xmlns:r="http://schemas.openxmlformats.org/officeDocument/2006/relationships" xmlns:m="http://schemas.openxmlformats.org/officeDocument/2006/math" xmlns:v="urn:schemas-microsoft-com:vml" xmlns:wp14="http://schemas.microsoft.com/office/word/2010/wordprocessingDrawing" xmlns:wp="http://schemas.openxmlformats.org/drawingml/2006/wordprocessingDrawing" xmlns:w10="urn:schemas-microsoft-com:office:word" xmlns:w="http://schemas.openxmlformats.org/wordprocessingml/2006/main" xmlns:w14="http://schemas.microsoft.com/office/word/2010/wordml" xmlns:w15="http://schemas.microsoft.com/office/word/2012/wordml" xmlns:w16cex="http://schemas.microsoft.com/office/word/2018/wordml/cex" xmlns:w16cid="http://schemas.microsoft.com/office/word/2016/wordml/cid" xmlns:w16="http://schemas.microsoft.com/office/word/2018/wordml" xmlns:w16se="http://schemas.microsoft.com/office/word/2015/wordml/symex" xmlns:wpg="http://schemas.microsoft.com/office/word/2010/wordprocessingGroup" xmlns:wpi="http://schemas.microsoft.com/office/word/2010/wordprocessingInk" xmlns:wne="http://schemas.microsoft.com/office/word/2006/wordml" xmlns:wps="http://schemas.microsoft.com/office/word/2010/wordprocessingShape" mc:Ignorable="w14 w15 w16se w16cid w16 w16cex wp14">
   <w:footnote w:type="separator" w:id="-1">
     <w:p>
       <w:pPr>
@@ -20596,7 +20733,7 @@
 </file>
 
 <file path=word/numbering.xml><?xml version="1.0" encoding="utf-8"?>
-<w:numbering xmlns:wpc="http://schemas.microsoft.com/office/word/2010/wordprocessingCanvas" xmlns:cx="http://schemas.microsoft.com/office/drawing/2014/chartex" xmlns:cx1="http://schemas.microsoft.com/office/drawing/2015/9/8/chartex" xmlns:mc="http://schemas.openxmlformats.org/markup-compatibility/2006" xmlns:o="urn:schemas-microsoft-com:office:office" xmlns:r="http://schemas.openxmlformats.org/officeDocument/2006/relationships" xmlns:m="http://schemas.openxmlformats.org/officeDocument/2006/math" xmlns:v="urn:schemas-microsoft-com:vml" xmlns:wp14="http://schemas.microsoft.com/office/word/2010/wordprocessingDrawing" xmlns:wp="http://schemas.openxmlformats.org/drawingml/2006/wordprocessingDrawing" xmlns:w10="urn:schemas-microsoft-com:office:word" xmlns:w="http://schemas.openxmlformats.org/wordprocessingml/2006/main" xmlns:w14="http://schemas.microsoft.com/office/word/2010/wordml" xmlns:w15="http://schemas.microsoft.com/office/word/2012/wordml" xmlns:w16se="http://schemas.microsoft.com/office/word/2015/wordml/symex" xmlns:wpg="http://schemas.microsoft.com/office/word/2010/wordprocessingGroup" xmlns:wpi="http://schemas.microsoft.com/office/word/2010/wordprocessingInk" xmlns:wne="http://schemas.microsoft.com/office/word/2006/wordml" xmlns:wps="http://schemas.microsoft.com/office/word/2010/wordprocessingShape" mc:Ignorable="w14 w15 w16se wp14">
+<w:numbering xmlns:wpc="http://schemas.microsoft.com/office/word/2010/wordprocessingCanvas" xmlns:cx="http://schemas.microsoft.com/office/drawing/2014/chartex" xmlns:cx1="http://schemas.microsoft.com/office/drawing/2015/9/8/chartex" xmlns:cx2="http://schemas.microsoft.com/office/drawing/2015/10/21/chartex" xmlns:cx3="http://schemas.microsoft.com/office/drawing/2016/5/9/chartex" xmlns:cx4="http://schemas.microsoft.com/office/drawing/2016/5/10/chartex" xmlns:cx5="http://schemas.microsoft.com/office/drawing/2016/5/11/chartex" xmlns:cx6="http://schemas.microsoft.com/office/drawing/2016/5/12/chartex" xmlns:cx7="http://schemas.microsoft.com/office/drawing/2016/5/13/chartex" xmlns:cx8="http://schemas.microsoft.com/office/drawing/2016/5/14/chartex" xmlns:mc="http://schemas.openxmlformats.org/markup-compatibility/2006" xmlns:aink="http://schemas.microsoft.com/office/drawing/2016/ink" xmlns:am3d="http://schemas.microsoft.com/office/drawing/2017/model3d" xmlns:o="urn:schemas-microsoft-com:office:office" xmlns:r="http://schemas.openxmlformats.org/officeDocument/2006/relationships" xmlns:m="http://schemas.openxmlformats.org/officeDocument/2006/math" xmlns:v="urn:schemas-microsoft-com:vml" xmlns:wp14="http://schemas.microsoft.com/office/word/2010/wordprocessingDrawing" xmlns:wp="http://schemas.openxmlformats.org/drawingml/2006/wordprocessingDrawing" xmlns:w10="urn:schemas-microsoft-com:office:word" xmlns:w="http://schemas.openxmlformats.org/wordprocessingml/2006/main" xmlns:w14="http://schemas.microsoft.com/office/word/2010/wordml" xmlns:w15="http://schemas.microsoft.com/office/word/2012/wordml" xmlns:w16cex="http://schemas.microsoft.com/office/word/2018/wordml/cex" xmlns:w16cid="http://schemas.microsoft.com/office/word/2016/wordml/cid" xmlns:w16="http://schemas.microsoft.com/office/word/2018/wordml" xmlns:w16se="http://schemas.microsoft.com/office/word/2015/wordml/symex" xmlns:wpg="http://schemas.microsoft.com/office/word/2010/wordprocessingGroup" xmlns:wpi="http://schemas.microsoft.com/office/word/2010/wordprocessingInk" xmlns:wne="http://schemas.microsoft.com/office/word/2006/wordml" xmlns:wps="http://schemas.microsoft.com/office/word/2010/wordprocessingShape" mc:Ignorable="w14 w15 w16se w16cid w16 w16cex wp14">
   <w:abstractNum w:abstractNumId="0" w15:restartNumberingAfterBreak="0">
     <w:nsid w:val="030E52BE"/>
     <w:multiLevelType w:val="hybridMultilevel"/>
@@ -24508,7 +24645,7 @@
 </file>
 
 <file path=word/styles.xml><?xml version="1.0" encoding="utf-8"?>
-<w:styles xmlns:mc="http://schemas.openxmlformats.org/markup-compatibility/2006" xmlns:r="http://schemas.openxmlformats.org/officeDocument/2006/relationships" xmlns:w="http://schemas.openxmlformats.org/wordprocessingml/2006/main" xmlns:w14="http://schemas.microsoft.com/office/word/2010/wordml" xmlns:w15="http://schemas.microsoft.com/office/word/2012/wordml" xmlns:w16se="http://schemas.microsoft.com/office/word/2015/wordml/symex" mc:Ignorable="w14 w15 w16se">
+<w:styles xmlns:mc="http://schemas.openxmlformats.org/markup-compatibility/2006" xmlns:r="http://schemas.openxmlformats.org/officeDocument/2006/relationships" xmlns:w="http://schemas.openxmlformats.org/wordprocessingml/2006/main" xmlns:w14="http://schemas.microsoft.com/office/word/2010/wordml" xmlns:w15="http://schemas.microsoft.com/office/word/2012/wordml" xmlns:w16cex="http://schemas.microsoft.com/office/word/2018/wordml/cex" xmlns:w16cid="http://schemas.microsoft.com/office/word/2016/wordml/cid" xmlns:w16="http://schemas.microsoft.com/office/word/2018/wordml" xmlns:w16se="http://schemas.microsoft.com/office/word/2015/wordml/symex" mc:Ignorable="w14 w15 w16se w16cid w16 w16cex">
   <w:docDefaults>
     <w:rPrDefault>
       <w:rPr>
@@ -24524,7 +24661,7 @@
       </w:pPr>
     </w:pPrDefault>
   </w:docDefaults>
-  <w:latentStyles w:defLockedState="0" w:defUIPriority="99" w:defSemiHidden="0" w:defUnhideWhenUsed="0" w:defQFormat="0" w:count="371">
+  <w:latentStyles w:defLockedState="0" w:defUIPriority="99" w:defSemiHidden="0" w:defUnhideWhenUsed="0" w:defQFormat="0" w:count="376">
     <w:lsdException w:name="Normal" w:uiPriority="0" w:qFormat="1"/>
     <w:lsdException w:name="heading 1" w:uiPriority="9" w:qFormat="1"/>
     <w:lsdException w:name="heading 2" w:semiHidden="1" w:uiPriority="9" w:unhideWhenUsed="1" w:qFormat="1"/>
@@ -24630,7 +24767,6 @@
     <w:lsdException w:name="HTML Sample" w:semiHidden="1" w:unhideWhenUsed="1"/>
     <w:lsdException w:name="HTML Typewriter" w:semiHidden="1" w:unhideWhenUsed="1"/>
     <w:lsdException w:name="HTML Variable" w:semiHidden="1" w:unhideWhenUsed="1"/>
-    <w:lsdException w:name="Normal Table" w:semiHidden="1" w:unhideWhenUsed="1"/>
     <w:lsdException w:name="annotation subject" w:semiHidden="1" w:unhideWhenUsed="1"/>
     <w:lsdException w:name="No List" w:semiHidden="1" w:unhideWhenUsed="1"/>
     <w:lsdException w:name="Outline List 1" w:semiHidden="1" w:unhideWhenUsed="1"/>
@@ -24673,11 +24809,8 @@
     <w:lsdException w:name="Table Contemporary" w:semiHidden="1" w:unhideWhenUsed="1"/>
     <w:lsdException w:name="Table Elegant" w:semiHidden="1" w:unhideWhenUsed="1"/>
     <w:lsdException w:name="Table Professional" w:semiHidden="1" w:unhideWhenUsed="1"/>
-    <w:lsdException w:name="Table Subtle 1" w:semiHidden="1" w:unhideWhenUsed="1"/>
     <w:lsdException w:name="Table Subtle 2" w:semiHidden="1" w:unhideWhenUsed="1"/>
     <w:lsdException w:name="Table Web 1" w:semiHidden="1" w:unhideWhenUsed="1"/>
-    <w:lsdException w:name="Table Web 2" w:semiHidden="1" w:unhideWhenUsed="1"/>
-    <w:lsdException w:name="Table Web 3" w:semiHidden="1" w:unhideWhenUsed="1"/>
     <w:lsdException w:name="Balloon Text" w:semiHidden="1" w:unhideWhenUsed="1"/>
     <w:lsdException w:name="Table Grid" w:uiPriority="39"/>
     <w:lsdException w:name="Table Theme" w:semiHidden="1" w:unhideWhenUsed="1"/>
@@ -24896,6 +25029,11 @@
     <w:lsdException w:name="List Table 5 Dark Accent 6" w:uiPriority="50"/>
     <w:lsdException w:name="List Table 6 Colorful Accent 6" w:uiPriority="51"/>
     <w:lsdException w:name="List Table 7 Colorful Accent 6" w:uiPriority="52"/>
+    <w:lsdException w:name="Mention" w:semiHidden="1" w:unhideWhenUsed="1"/>
+    <w:lsdException w:name="Smart Hyperlink" w:semiHidden="1" w:unhideWhenUsed="1"/>
+    <w:lsdException w:name="Hashtag" w:semiHidden="1" w:unhideWhenUsed="1"/>
+    <w:lsdException w:name="Unresolved Mention" w:semiHidden="1" w:unhideWhenUsed="1"/>
+    <w:lsdException w:name="Smart Link" w:semiHidden="1" w:unhideWhenUsed="1"/>
   </w:latentStyles>
   <w:style w:type="paragraph" w:default="1" w:styleId="a">
     <w:name w:val="Normal"/>
@@ -25007,7 +25145,6 @@
   <w:style w:type="character" w:default="1" w:styleId="a0">
     <w:name w:val="Default Paragraph Font"/>
     <w:uiPriority w:val="1"/>
-    <w:semiHidden/>
     <w:unhideWhenUsed/>
   </w:style>
   <w:style w:type="table" w:default="1" w:styleId="a1">
@@ -25517,6 +25654,30 @@
       <w:shd w:val="clear" w:color="auto" w:fill="E1DFDD"/>
     </w:rPr>
   </w:style>
+  <w:style w:type="character" w:styleId="af6">
+    <w:name w:val="FollowedHyperlink"/>
+    <w:basedOn w:val="a0"/>
+    <w:uiPriority w:val="99"/>
+    <w:semiHidden/>
+    <w:unhideWhenUsed/>
+    <w:rsid w:val="005D2933"/>
+    <w:rPr>
+      <w:color w:val="954F72" w:themeColor="followedHyperlink"/>
+      <w:u w:val="single"/>
+    </w:rPr>
+  </w:style>
+  <w:style w:type="character" w:styleId="af7">
+    <w:name w:val="Unresolved Mention"/>
+    <w:basedOn w:val="a0"/>
+    <w:uiPriority w:val="99"/>
+    <w:semiHidden/>
+    <w:unhideWhenUsed/>
+    <w:rsid w:val="005D2933"/>
+    <w:rPr>
+      <w:color w:val="605E5C"/>
+      <w:shd w:val="clear" w:color="auto" w:fill="E1DFDD"/>
+    </w:rPr>
+  </w:style>
 </w:styles>
 </file>
 

</xml_diff>